<commit_message>
Render ms .docx-file & manual tweak thereof
</commit_message>
<xml_diff>
--- a/manuscript/_manuscript/Van-Mazijk-et-al_in-prep_rvm.docx
+++ b/manuscript/_manuscript/Van-Mazijk-et-al_in-prep_rvm.docx
@@ -508,7 +508,11 @@
         </w:r>
       </w:hyperlink>
       <w:r>
-        <w:t xml:space="preserve">), European vertebrates (Mouchet et al., </w:t>
+        <w:t xml:space="preserve">), European </w:t>
+      </w:r>
+      <w:r>
+        <w:lastRenderedPageBreak/>
+        <w:t xml:space="preserve">vertebrates (Mouchet et al., </w:t>
       </w:r>
       <w:hyperlink w:anchor="ref-Mouchet2015">
         <w:r>
@@ -530,271 +534,271 @@
         </w:r>
       </w:hyperlink>
       <w:r>
-        <w:t xml:space="preserve">), in communities </w:t>
+        <w:t xml:space="preserve">), in communities along marine continental margins (Levin et al., </w:t>
+      </w:r>
+      <w:hyperlink w:anchor="ref-Levin2010">
+        <w:r>
+          <w:rPr>
+            <w:rStyle w:val="Hyperlink"/>
+          </w:rPr>
+          <w:t>2010</w:t>
+        </w:r>
+      </w:hyperlink>
+      <w:r>
+        <w:t xml:space="preserve">), French scarab beetles (Lobo et al., </w:t>
+      </w:r>
+      <w:hyperlink w:anchor="ref-Lobo2004">
+        <w:r>
+          <w:rPr>
+            <w:rStyle w:val="Hyperlink"/>
+          </w:rPr>
+          <w:t>2004</w:t>
+        </w:r>
+      </w:hyperlink>
+      <w:r>
+        <w:t xml:space="preserve">), and for global terrestrial plants (Kreft &amp; Jetz, </w:t>
+      </w:r>
+      <w:hyperlink w:anchor="ref-Kreft2007">
+        <w:r>
+          <w:rPr>
+            <w:rStyle w:val="Hyperlink"/>
+          </w:rPr>
+          <w:t>2007</w:t>
+        </w:r>
+      </w:hyperlink>
+      <w:r>
+        <w:t xml:space="preserve">). The spatial scale of heterogeneity, or “grain” of the environment, is also important to consider (Hart et al., </w:t>
+      </w:r>
+      <w:hyperlink w:anchor="ref-Hart2017">
+        <w:r>
+          <w:rPr>
+            <w:rStyle w:val="Hyperlink"/>
+          </w:rPr>
+          <w:t>2017</w:t>
+        </w:r>
+      </w:hyperlink>
+      <w:r>
+        <w:t xml:space="preserve">), as spatial scale in absolute environmental conditions has also been explored (Kerr et al., </w:t>
+      </w:r>
+      <w:hyperlink w:anchor="ref-Kerr2001">
+        <w:r>
+          <w:rPr>
+            <w:rStyle w:val="Hyperlink"/>
+          </w:rPr>
+          <w:t>2001</w:t>
+        </w:r>
+      </w:hyperlink>
+      <w:r>
+        <w:t xml:space="preserve">; Baudena et al., </w:t>
+      </w:r>
+      <w:hyperlink w:anchor="ref-Baudena2015">
+        <w:r>
+          <w:rPr>
+            <w:rStyle w:val="Hyperlink"/>
+          </w:rPr>
+          <w:t>2015</w:t>
+        </w:r>
+      </w:hyperlink>
+      <w:r>
+        <w:t xml:space="preserve">; Mouchet et al., </w:t>
+      </w:r>
+      <w:hyperlink w:anchor="ref-Mouchet2015">
+        <w:r>
+          <w:rPr>
+            <w:rStyle w:val="Hyperlink"/>
+          </w:rPr>
+          <w:t>2015</w:t>
+        </w:r>
+      </w:hyperlink>
+      <w:r>
+        <w:t xml:space="preserve">). Species co-existence and biodiversity maintenance is indeed suggested to be scale-dependent (Hart et al., </w:t>
+      </w:r>
+      <w:hyperlink w:anchor="ref-Hart2017">
+        <w:r>
+          <w:rPr>
+            <w:rStyle w:val="Hyperlink"/>
+          </w:rPr>
+          <w:t>2017</w:t>
+        </w:r>
+      </w:hyperlink>
+      <w:r>
+        <w:t>).</w:t>
+      </w:r>
+    </w:p>
+    <w:p>
+      <w:pPr>
+        <w:pStyle w:val="BodyText"/>
+        <w:spacing w:line="360" w:lineRule="auto"/>
+      </w:pPr>
+      <w:r>
+        <w:t xml:space="preserve">EH is often under-represented in macro-ecological models of species richness, and has recently been found to explain up to ca. 95% of biome level species richness across South Africa (Cramer &amp; Verboom, </w:t>
+      </w:r>
+      <w:hyperlink w:anchor="ref-Cramer2016">
+        <w:r>
+          <w:rPr>
+            <w:rStyle w:val="Hyperlink"/>
+          </w:rPr>
+          <w:t>2016</w:t>
+        </w:r>
+      </w:hyperlink>
+      <w:r>
+        <w:t xml:space="preserve">). Indeed, models that include EH yield better estimates of the richness of the Cape flora (Thuiller et al., </w:t>
+      </w:r>
+      <w:hyperlink w:anchor="ref-Thuiller2006">
+        <w:r>
+          <w:rPr>
+            <w:rStyle w:val="Hyperlink"/>
+          </w:rPr>
+          <w:t>2006</w:t>
+        </w:r>
+      </w:hyperlink>
+      <w:r>
+        <w:t xml:space="preserve">; Cramer &amp; Verboom, </w:t>
+      </w:r>
+      <w:hyperlink w:anchor="ref-Cramer2016">
+        <w:r>
+          <w:rPr>
+            <w:rStyle w:val="Hyperlink"/>
+          </w:rPr>
+          <w:t>2016</w:t>
+        </w:r>
+      </w:hyperlink>
+      <w:r>
+        <w:t>). Mediterranean-type terrestrial biodiversity hotspots, such as the Cape flora included in the models by Cramer &amp; Verboom (</w:t>
+      </w:r>
+      <w:hyperlink w:anchor="ref-Cramer2016">
+        <w:r>
+          <w:rPr>
+            <w:rStyle w:val="Hyperlink"/>
+          </w:rPr>
+          <w:t>2016</w:t>
+        </w:r>
+      </w:hyperlink>
+      <w:r>
+        <w:t xml:space="preserve">), present interesting study systems in which to investigate the relationship between the environment and species richness. These systems exhibit far greater species richness than predicted by their areas, productivities and latitudes (Cowling et al., </w:t>
+      </w:r>
+      <w:hyperlink w:anchor="ref-Cowling1996">
+        <w:r>
+          <w:rPr>
+            <w:rStyle w:val="Hyperlink"/>
+          </w:rPr>
+          <w:t>1996</w:t>
+        </w:r>
+      </w:hyperlink>
+      <w:r>
+        <w:t xml:space="preserve">; Kreft &amp; Jetz, </w:t>
+      </w:r>
+      <w:hyperlink w:anchor="ref-Kreft2007">
+        <w:r>
+          <w:rPr>
+            <w:rStyle w:val="Hyperlink"/>
+          </w:rPr>
+          <w:t>2007</w:t>
+        </w:r>
+      </w:hyperlink>
+      <w:r>
+        <w:t xml:space="preserve">). There are five Mediterranean biodiversity hotspots on Earth: the California Floristic Province, the Mediterranean Basin, the Chilean Winter Rainfall-Valdivian Forests, the Greater Cape Floristic Region, and the Southwest Australia Floristic Region (Cowling et al., </w:t>
+      </w:r>
+      <w:hyperlink w:anchor="ref-Cowling1996">
+        <w:r>
+          <w:rPr>
+            <w:rStyle w:val="Hyperlink"/>
+          </w:rPr>
+          <w:t>1996</w:t>
+        </w:r>
+      </w:hyperlink>
+      <w:r>
+        <w:t xml:space="preserve">; Hopper &amp; Gioia, </w:t>
+      </w:r>
+      <w:hyperlink w:anchor="ref-Hopper2004">
+        <w:r>
+          <w:rPr>
+            <w:rStyle w:val="Hyperlink"/>
+          </w:rPr>
+          <w:t>2004</w:t>
+        </w:r>
+      </w:hyperlink>
+      <w:r>
+        <w:t xml:space="preserve">; Cook et al., </w:t>
+      </w:r>
+      <w:hyperlink w:anchor="ref-Cook2015">
+        <w:r>
+          <w:rPr>
+            <w:rStyle w:val="Hyperlink"/>
+          </w:rPr>
+          <w:t>2015</w:t>
+        </w:r>
+      </w:hyperlink>
+      <w:r>
+        <w:t xml:space="preserve">). These ecosystems have regular fire-cycles (Cowling et al., </w:t>
+      </w:r>
+      <w:hyperlink w:anchor="ref-Cowling1996">
+        <w:r>
+          <w:rPr>
+            <w:rStyle w:val="Hyperlink"/>
+          </w:rPr>
+          <w:t>1996</w:t>
+        </w:r>
+      </w:hyperlink>
+      <w:r>
+        <w:t xml:space="preserve">), climatic buffering, and long term stability (Kreft &amp; Jetz, </w:t>
+      </w:r>
+      <w:hyperlink w:anchor="ref-Kreft2007">
+        <w:r>
+          <w:rPr>
+            <w:rStyle w:val="Hyperlink"/>
+          </w:rPr>
+          <w:t>2007</w:t>
+        </w:r>
+      </w:hyperlink>
+      <w:r>
+        <w:t xml:space="preserve">), shrubby, sclerophyllous flora (Hopper &amp; Gioia, </w:t>
+      </w:r>
+      <w:hyperlink w:anchor="ref-Hopper2004">
+        <w:r>
+          <w:rPr>
+            <w:rStyle w:val="Hyperlink"/>
+          </w:rPr>
+          <w:t>2004</w:t>
+        </w:r>
+      </w:hyperlink>
+      <w:r>
+        <w:t xml:space="preserve">). Together, they account for ca. 20% of global vascular plant species, yet only ca. 5% of global land surface areas (Cowling et al., </w:t>
+      </w:r>
+      <w:hyperlink w:anchor="ref-Cowling1996">
+        <w:r>
+          <w:rPr>
+            <w:rStyle w:val="Hyperlink"/>
+          </w:rPr>
+          <w:t>1996</w:t>
+        </w:r>
+      </w:hyperlink>
+      <w:r>
+        <w:t xml:space="preserve">). Various hypotheses have been proposed to explain the high levels of plant species richness in these regions (Cook et al., </w:t>
+      </w:r>
+      <w:hyperlink w:anchor="ref-Cook2015">
+        <w:r>
+          <w:rPr>
+            <w:rStyle w:val="Hyperlink"/>
+          </w:rPr>
+          <w:t>2015</w:t>
+        </w:r>
+      </w:hyperlink>
+      <w:r>
+        <w:t>). The species accumulation hypothesis states that the stability of these regions has allowed many species to accrue. The species co-existence hypothesis states that these hotspots may facilitate greater degrees of species co-existence in smaller spatial areas, due to fine-scale heterogeneity in their environments. Indeed, EH has evolutionary implications too, stimulating ecological speciation across sharp environmental gradients.</w:t>
+      </w:r>
+    </w:p>
+    <w:p>
+      <w:pPr>
+        <w:pStyle w:val="BodyText"/>
+        <w:spacing w:line="360" w:lineRule="auto"/>
+      </w:pPr>
+      <w:r>
+        <w:t xml:space="preserve">Both the Southwest Australia Floristic Region (SWA) and the Greater Cape Floristic Region (Cape) are Mediterranean-type biodiversity hotspots, particularly in terms of plant species. </w:t>
       </w:r>
       <w:r>
         <w:lastRenderedPageBreak/>
-        <w:t xml:space="preserve">along marine continental margins (Levin et al., </w:t>
-      </w:r>
-      <w:hyperlink w:anchor="ref-Levin2010">
-        <w:r>
-          <w:rPr>
-            <w:rStyle w:val="Hyperlink"/>
-          </w:rPr>
-          <w:t>2010</w:t>
-        </w:r>
-      </w:hyperlink>
-      <w:r>
-        <w:t xml:space="preserve">), French scarab beetles (Lobo et al., </w:t>
-      </w:r>
-      <w:hyperlink w:anchor="ref-Lobo2004">
-        <w:r>
-          <w:rPr>
-            <w:rStyle w:val="Hyperlink"/>
-          </w:rPr>
-          <w:t>2004</w:t>
-        </w:r>
-      </w:hyperlink>
-      <w:r>
-        <w:t xml:space="preserve">), and for global terrestrial plants (Kreft &amp; Jetz, </w:t>
-      </w:r>
-      <w:hyperlink w:anchor="ref-Kreft2007">
-        <w:r>
-          <w:rPr>
-            <w:rStyle w:val="Hyperlink"/>
-          </w:rPr>
-          <w:t>2007</w:t>
-        </w:r>
-      </w:hyperlink>
-      <w:r>
-        <w:t xml:space="preserve">). The spatial scale of heterogeneity, or “grain” of the environment, is also important to consider (Hart et al., </w:t>
-      </w:r>
-      <w:hyperlink w:anchor="ref-Hart2017">
-        <w:r>
-          <w:rPr>
-            <w:rStyle w:val="Hyperlink"/>
-          </w:rPr>
-          <w:t>2017</w:t>
-        </w:r>
-      </w:hyperlink>
-      <w:r>
-        <w:t xml:space="preserve">), as spatial scale in absolute environmental conditions has also been explored (Kerr et al., </w:t>
-      </w:r>
-      <w:hyperlink w:anchor="ref-Kerr2001">
-        <w:r>
-          <w:rPr>
-            <w:rStyle w:val="Hyperlink"/>
-          </w:rPr>
-          <w:t>2001</w:t>
-        </w:r>
-      </w:hyperlink>
-      <w:r>
-        <w:t xml:space="preserve">; Baudena et al., </w:t>
-      </w:r>
-      <w:hyperlink w:anchor="ref-Baudena2015">
-        <w:r>
-          <w:rPr>
-            <w:rStyle w:val="Hyperlink"/>
-          </w:rPr>
-          <w:t>2015</w:t>
-        </w:r>
-      </w:hyperlink>
-      <w:r>
-        <w:t xml:space="preserve">; Mouchet et al., </w:t>
-      </w:r>
-      <w:hyperlink w:anchor="ref-Mouchet2015">
-        <w:r>
-          <w:rPr>
-            <w:rStyle w:val="Hyperlink"/>
-          </w:rPr>
-          <w:t>2015</w:t>
-        </w:r>
-      </w:hyperlink>
-      <w:r>
-        <w:t xml:space="preserve">). Species co-existence and biodiversity maintenance is indeed suggested to be scale-dependent (Hart et al., </w:t>
-      </w:r>
-      <w:hyperlink w:anchor="ref-Hart2017">
-        <w:r>
-          <w:rPr>
-            <w:rStyle w:val="Hyperlink"/>
-          </w:rPr>
-          <w:t>2017</w:t>
-        </w:r>
-      </w:hyperlink>
-      <w:r>
-        <w:t>).</w:t>
-      </w:r>
-    </w:p>
-    <w:p>
-      <w:pPr>
-        <w:pStyle w:val="BodyText"/>
-        <w:spacing w:line="360" w:lineRule="auto"/>
-      </w:pPr>
-      <w:r>
-        <w:t xml:space="preserve">EH is often under-represented in macro-ecological models of species richness, and has recently been found to explain up to ca. 95% of biome level species richness across South Africa (Cramer &amp; Verboom, </w:t>
-      </w:r>
-      <w:hyperlink w:anchor="ref-Cramer2016">
-        <w:r>
-          <w:rPr>
-            <w:rStyle w:val="Hyperlink"/>
-          </w:rPr>
-          <w:t>2016</w:t>
-        </w:r>
-      </w:hyperlink>
-      <w:r>
-        <w:t xml:space="preserve">). Indeed, models that include EH yield better estimates of the richness of the Cape flora (Thuiller et al., </w:t>
-      </w:r>
-      <w:hyperlink w:anchor="ref-Thuiller2006">
-        <w:r>
-          <w:rPr>
-            <w:rStyle w:val="Hyperlink"/>
-          </w:rPr>
-          <w:t>2006</w:t>
-        </w:r>
-      </w:hyperlink>
-      <w:r>
-        <w:t xml:space="preserve">; Cramer &amp; Verboom, </w:t>
-      </w:r>
-      <w:hyperlink w:anchor="ref-Cramer2016">
-        <w:r>
-          <w:rPr>
-            <w:rStyle w:val="Hyperlink"/>
-          </w:rPr>
-          <w:t>2016</w:t>
-        </w:r>
-      </w:hyperlink>
-      <w:r>
-        <w:t>). Mediterranean-type terrestrial biodiversity hotspots, such as the Cape flora included in the models by Cramer &amp; Verboom (</w:t>
-      </w:r>
-      <w:hyperlink w:anchor="ref-Cramer2016">
-        <w:r>
-          <w:rPr>
-            <w:rStyle w:val="Hyperlink"/>
-          </w:rPr>
-          <w:t>2016</w:t>
-        </w:r>
-      </w:hyperlink>
-      <w:r>
-        <w:t xml:space="preserve">), present interesting study systems in which to investigate the relationship between the environment and species richness. These systems exhibit far greater species richness than predicted by their areas, productivities and latitudes (Cowling et al., </w:t>
-      </w:r>
-      <w:hyperlink w:anchor="ref-Cowling1996">
-        <w:r>
-          <w:rPr>
-            <w:rStyle w:val="Hyperlink"/>
-          </w:rPr>
-          <w:t>1996</w:t>
-        </w:r>
-      </w:hyperlink>
-      <w:r>
-        <w:t xml:space="preserve">; Kreft &amp; Jetz, </w:t>
-      </w:r>
-      <w:hyperlink w:anchor="ref-Kreft2007">
-        <w:r>
-          <w:rPr>
-            <w:rStyle w:val="Hyperlink"/>
-          </w:rPr>
-          <w:t>2007</w:t>
-        </w:r>
-      </w:hyperlink>
-      <w:r>
-        <w:t xml:space="preserve">). There are five Mediterranean biodiversity hotspots on Earth: the California Floristic Province, the Mediterranean Basin, the Chilean Winter Rainfall-Valdivian Forests, the Greater Cape Floristic Region, and the Southwest Australia Floristic Region (Cowling et al., </w:t>
-      </w:r>
-      <w:hyperlink w:anchor="ref-Cowling1996">
-        <w:r>
-          <w:rPr>
-            <w:rStyle w:val="Hyperlink"/>
-          </w:rPr>
-          <w:t>1996</w:t>
-        </w:r>
-      </w:hyperlink>
-      <w:r>
-        <w:t xml:space="preserve">; Hopper &amp; Gioia, </w:t>
-      </w:r>
-      <w:hyperlink w:anchor="ref-Hopper2004">
-        <w:r>
-          <w:rPr>
-            <w:rStyle w:val="Hyperlink"/>
-          </w:rPr>
-          <w:t>2004</w:t>
-        </w:r>
-      </w:hyperlink>
-      <w:r>
-        <w:t xml:space="preserve">; Cook et al., </w:t>
-      </w:r>
-      <w:hyperlink w:anchor="ref-Cook2015">
-        <w:r>
-          <w:rPr>
-            <w:rStyle w:val="Hyperlink"/>
-          </w:rPr>
-          <w:t>2015</w:t>
-        </w:r>
-      </w:hyperlink>
-      <w:r>
-        <w:t xml:space="preserve">). These ecosystems have regular fire-cycles (Cowling et al., </w:t>
-      </w:r>
-      <w:hyperlink w:anchor="ref-Cowling1996">
-        <w:r>
-          <w:rPr>
-            <w:rStyle w:val="Hyperlink"/>
-          </w:rPr>
-          <w:t>1996</w:t>
-        </w:r>
-      </w:hyperlink>
-      <w:r>
-        <w:t xml:space="preserve">), climatic buffering, and long term stability (Kreft &amp; Jetz, </w:t>
-      </w:r>
-      <w:hyperlink w:anchor="ref-Kreft2007">
-        <w:r>
-          <w:rPr>
-            <w:rStyle w:val="Hyperlink"/>
-          </w:rPr>
-          <w:t>2007</w:t>
-        </w:r>
-      </w:hyperlink>
-      <w:r>
-        <w:t xml:space="preserve">), shrubby, sclerophyllous flora (Hopper &amp; Gioia, </w:t>
-      </w:r>
-      <w:hyperlink w:anchor="ref-Hopper2004">
-        <w:r>
-          <w:rPr>
-            <w:rStyle w:val="Hyperlink"/>
-          </w:rPr>
-          <w:t>2004</w:t>
-        </w:r>
-      </w:hyperlink>
-      <w:r>
-        <w:t xml:space="preserve">). Together, they account for ca. 20% of global vascular plant species, yet only ca. 5% of global land surface areas (Cowling et al., </w:t>
-      </w:r>
-      <w:hyperlink w:anchor="ref-Cowling1996">
-        <w:r>
-          <w:rPr>
-            <w:rStyle w:val="Hyperlink"/>
-          </w:rPr>
-          <w:t>1996</w:t>
-        </w:r>
-      </w:hyperlink>
-      <w:r>
-        <w:t xml:space="preserve">). Various hypotheses have been proposed to explain the high levels of plant species richness in these regions (Cook et al., </w:t>
-      </w:r>
-      <w:hyperlink w:anchor="ref-Cook2015">
-        <w:r>
-          <w:rPr>
-            <w:rStyle w:val="Hyperlink"/>
-          </w:rPr>
-          <w:t>2015</w:t>
-        </w:r>
-      </w:hyperlink>
-      <w:r>
-        <w:t>). The species accumulation hypothesis states that the stability of these regions has allowed many species to accrue. The species co-existence hypothesis states that these hotspots may facilitate greater degrees of species co-existence in smaller spatial areas, due to fine-scale heterogeneity in their environments. Indeed, EH has evolutionary implications too, stimulating ecological speciation across sharp environmental gradients.</w:t>
-      </w:r>
-    </w:p>
-    <w:p>
-      <w:pPr>
-        <w:pStyle w:val="BodyText"/>
-        <w:spacing w:line="360" w:lineRule="auto"/>
-      </w:pPr>
-      <w:r>
-        <w:t>Both the Southwest Australia Floristic Region (SWA) and the Greater Cape Floristic Region (Cape) are Mediterranean-type biodiversity hotspots, particularly in terms of plant species. Where the Cape (with an area of ca. 189,000 km</w:t>
+        <w:t>Where the Cape (with an area of ca. 189,000 km</w:t>
       </w:r>
       <w:r>
         <w:rPr>
@@ -821,11 +825,7 @@
         <w:t>2</w:t>
       </w:r>
       <w:r>
-        <w:t xml:space="preserve">) has about 3,700 species </w:t>
-      </w:r>
-      <w:r>
-        <w:lastRenderedPageBreak/>
-        <w:t>(0.014 species per km</w:t>
+        <w:t>) has about 3,700 species (0.014 species per km</w:t>
       </w:r>
       <w:r>
         <w:rPr>
@@ -1092,11 +1092,11 @@
         <w:spacing w:line="360" w:lineRule="auto"/>
       </w:pPr>
       <w:r>
-        <w:t xml:space="preserve">Our hypotheses concern the Cape and SWA’s environments and floras. Our main hypothesis is that the Cape possesses greater abiotic heterogeneity, and at finer grain, compared to SWA, such as to explain the Cape’s greater species richness per unit area, and proposed greater levels of species turnover between areas. We also conjecture that the heterogeneity that predicts species richness in SWA will be more pronounced in terms of edaphic variables. Here we attempt to assess five key predictions of this hypothesis, additionally investigating a seventh prediction to test the conjectured role of edaphic heterogeneity in SWA. Dealing with the two regions’ environments, we assess (i) whether the Cape environment is more heterogeneous than that of </w:t>
+        <w:t xml:space="preserve">Our hypotheses concern the Cape and SWA’s environments and floras. Our main hypothesis is that the Cape possesses greater abiotic heterogeneity, and at finer grain, compared to SWA, such as to explain the Cape’s greater species richness per unit area, and proposed greater levels of species turnover between areas. We also conjecture that the heterogeneity that predicts species richness in SWA will be more pronounced in terms of edaphic variables. Here we attempt to </w:t>
       </w:r>
       <w:r>
         <w:lastRenderedPageBreak/>
-        <w:t>SWA and (ii) whether the Cape environment has more pronounced heterogeneity at finer scales than that of SWA. Dealing with the distribution of species in the two regions, we assess (iii) whether the Cape exhibits greater levels of species turnover between areas. Relating each regions’ environment and flora, we finally assess (iv) whether species richness and species turnover are adequately predicted by EH in both regions and whether (v) species richness and species turnover are better predicted by different forms of EH in either region (e.g. the importance of edaphic heterogeneity in SWA).</w:t>
+        <w:t>assess five key predictions of this hypothesis, additionally investigating a seventh prediction to test the conjectured role of edaphic heterogeneity in SWA. Dealing with the two regions’ environments, we assess (i) whether the Cape environment is more heterogeneous than that of SWA and (ii) whether the Cape environment has more pronounced heterogeneity at finer scales than that of SWA. Dealing with the distribution of species in the two regions, we assess (iii) whether the Cape exhibits greater levels of species turnover between areas. Relating each regions’ environment and flora, we finally assess (iv) whether species richness and species turnover are adequately predicted by EH in both regions and whether (v) species richness and species turnover are better predicted by different forms of EH in either region (e.g. the importance of edaphic heterogeneity in SWA).</w:t>
       </w:r>
     </w:p>
     <w:p>
@@ -1200,6 +1200,7 @@
       </w:pPr>
       <w:bookmarkStart w:id="5" w:name="environmental-data-sources"/>
       <w:r>
+        <w:lastRenderedPageBreak/>
         <w:t xml:space="preserve">2.2. </w:t>
       </w:r>
       <w:r>
@@ -1224,181 +1225,178 @@
         </w:r>
       </w:hyperlink>
       <w:r>
-        <w:t xml:space="preserve">). The SWAFR was treated as the areas occupied by the Southwest Australia savanna, Swan Coastal Plain Scrub and Woodlands, Jarrah-Karri forest and shrublands, Southwest Australia woodlands, </w:t>
-      </w:r>
+        <w:t xml:space="preserve">). The SWAFR was treated as the areas occupied by the Southwest Australia savanna, Swan Coastal Plain Scrub and Woodlands, Jarrah-Karri forest and shrublands, Southwest Australia woodlands, Esperance mallee, and Coolgardie woodlands in the World Wildlife Fund Terrestrial Ecoregions dataset (Olson et al., </w:t>
+      </w:r>
+      <w:hyperlink w:anchor="ref-Olson2001">
+        <w:r>
+          <w:rPr>
+            <w:rStyle w:val="Hyperlink"/>
+          </w:rPr>
+          <w:t>2001</w:t>
+        </w:r>
+      </w:hyperlink>
+      <w:r>
+        <w:t xml:space="preserve">) in order to closely match the currently delineated SWAFR (Gioia &amp; Hopper, </w:t>
+      </w:r>
+      <w:hyperlink w:anchor="ref-Gioia2017">
+        <w:r>
+          <w:rPr>
+            <w:rStyle w:val="Hyperlink"/>
+          </w:rPr>
+          <w:t>2017</w:t>
+        </w:r>
+      </w:hyperlink>
+      <w:r>
+        <w:t>, Hopper &amp; Gioia (</w:t>
+      </w:r>
+      <w:hyperlink w:anchor="ref-Hopper2004">
+        <w:r>
+          <w:rPr>
+            <w:rStyle w:val="Hyperlink"/>
+          </w:rPr>
+          <w:t>2004</w:t>
+        </w:r>
+      </w:hyperlink>
+      <w:r>
+        <w:t>)). For the sake of readability, we shall refer to the GCFR and SWAFR simply as the Cape and SWA from hereon.</w:t>
+      </w:r>
+    </w:p>
+    <w:p>
+      <w:pPr>
+        <w:pStyle w:val="BodyText"/>
+        <w:spacing w:line="360" w:lineRule="auto"/>
+      </w:pPr>
+      <w:r>
+        <w:t xml:space="preserve">Geospatially-explicit raster layers were acquired for a selection of environmental variables (Table </w:t>
+      </w:r>
+      <w:r>
+        <w:t>1</w:t>
+      </w:r>
+      <w:r>
+        <w:t xml:space="preserve">), for the regions of interest. Raster data were re-projected to a common coordinate reference: WGS84 (NIMA, </w:t>
+      </w:r>
+      <w:hyperlink w:anchor="ref-WGS84">
+        <w:r>
+          <w:rPr>
+            <w:rStyle w:val="Hyperlink"/>
+          </w:rPr>
+          <w:t>2000</w:t>
+        </w:r>
+      </w:hyperlink>
+      <w:r>
+        <w:t xml:space="preserve">), using the “rgdal” (Bivand et al., </w:t>
+      </w:r>
+      <w:hyperlink w:anchor="ref-Bivand2017">
+        <w:r>
+          <w:rPr>
+            <w:rStyle w:val="Hyperlink"/>
+          </w:rPr>
+          <w:t>2017</w:t>
+        </w:r>
+      </w:hyperlink>
+      <w:r>
+        <w:t xml:space="preserve">) package in R (R Core Team, </w:t>
+      </w:r>
+      <w:hyperlink w:anchor="ref-RCoreTeam2018">
+        <w:r>
+          <w:rPr>
+            <w:rStyle w:val="Hyperlink"/>
+          </w:rPr>
+          <w:t>2018</w:t>
+        </w:r>
+      </w:hyperlink>
+      <w:r>
+        <w:t xml:space="preserve">). All data were re-sampled to 0.05º resolution using the “resample” function in the R package “raster” (Hijmans, </w:t>
+      </w:r>
+      <w:hyperlink w:anchor="ref-Hijmans2016">
+        <w:r>
+          <w:rPr>
+            <w:rStyle w:val="Hyperlink"/>
+          </w:rPr>
+          <w:t>2016</w:t>
+        </w:r>
+      </w:hyperlink>
+      <w:r>
+        <w:t>), with the “bilinear” method.</w:t>
+      </w:r>
+    </w:p>
+    <w:p>
+      <w:pPr>
+        <w:pStyle w:val="BodyText"/>
+        <w:spacing w:line="360" w:lineRule="auto"/>
+      </w:pPr>
+      <w:r>
+        <w:t xml:space="preserve">An emphasis was made on using satellite-derived environmental data in this work, in order to minimise differences in data quality and methodologies between the Cape and SWA. Additionally, satellite-derived data have been shown to benefit regional-scale species distribution models (Deblauwe et al., </w:t>
+      </w:r>
+      <w:hyperlink w:anchor="ref-Deblauwe2016">
+        <w:r>
+          <w:rPr>
+            <w:rStyle w:val="Hyperlink"/>
+          </w:rPr>
+          <w:t>2016</w:t>
+        </w:r>
+      </w:hyperlink>
+      <w:r>
+        <w:t xml:space="preserve">), thus motivating their use in this regional-scale study. The environmental data used in this study were derived from NASA’s SRTM digital elevation model (Farr et al., </w:t>
+      </w:r>
+      <w:hyperlink w:anchor="ref-Farr2007">
+        <w:r>
+          <w:rPr>
+            <w:rStyle w:val="Hyperlink"/>
+          </w:rPr>
+          <w:t>2007</w:t>
+        </w:r>
+      </w:hyperlink>
+      <w:r>
+        <w:t xml:space="preserve">), NASA’s MODIS/Terra spectroradiometric data for land surface temperature and NDVI, the Climate Hazards Group’s CHIRPS rainfall dataset (Funk et al., </w:t>
+      </w:r>
+      <w:hyperlink w:anchor="ref-Funk2015">
+        <w:r>
+          <w:rPr>
+            <w:rStyle w:val="Hyperlink"/>
+          </w:rPr>
+          <w:t>2015</w:t>
+        </w:r>
+      </w:hyperlink>
+      <w:r>
+        <w:t xml:space="preserve">), and the International Soil Reference and Information Centre’s SoilGrids250m edaphic dataset (Hengl et al., </w:t>
+      </w:r>
+      <w:hyperlink w:anchor="ref-Hengl2017">
+        <w:r>
+          <w:rPr>
+            <w:rStyle w:val="Hyperlink"/>
+          </w:rPr>
+          <w:t>2017</w:t>
+        </w:r>
+      </w:hyperlink>
+      <w:r>
+        <w:t xml:space="preserve">) (Table </w:t>
+      </w:r>
+      <w:r>
+        <w:t>1</w:t>
+      </w:r>
+      <w:r>
+        <w:t xml:space="preserve">). SRTM and MODIS are entirely derived from satellite measurements, whereas CHIRPS is interpolated from weather station data with satellite-derived radiometric measurements. SoilGrids250m is a machine-learning derived product, based on soil measurements as a function of many covariates, including MODIS and STRM sources (see Hengl et al., </w:t>
+      </w:r>
+      <w:hyperlink w:anchor="ref-Hengl2017">
+        <w:r>
+          <w:rPr>
+            <w:rStyle w:val="Hyperlink"/>
+          </w:rPr>
+          <w:t>2017</w:t>
+        </w:r>
+      </w:hyperlink>
+      <w:r>
+        <w:t>), using random-forests and other classification-tree-based methods, including gradient-boosting. For the soil data considered here (Table 1), we used depth-interval weighted average values as the value for a particular soil variable in a given place.</w:t>
+      </w:r>
+    </w:p>
+    <w:p>
+      <w:pPr>
+        <w:pStyle w:val="BodyText"/>
+        <w:spacing w:line="360" w:lineRule="auto"/>
+      </w:pPr>
       <w:r>
         <w:lastRenderedPageBreak/>
-        <w:t xml:space="preserve">Esperance mallee, and Coolgardie woodlands in the World Wildlife Fund Terrestrial Ecoregions dataset (Olson et al., </w:t>
-      </w:r>
-      <w:hyperlink w:anchor="ref-Olson2001">
-        <w:r>
-          <w:rPr>
-            <w:rStyle w:val="Hyperlink"/>
-          </w:rPr>
-          <w:t>2001</w:t>
-        </w:r>
-      </w:hyperlink>
-      <w:r>
-        <w:t xml:space="preserve">) in order to closely match the currently delineated SWAFR (Gioia &amp; Hopper, </w:t>
-      </w:r>
-      <w:hyperlink w:anchor="ref-Gioia2017">
-        <w:r>
-          <w:rPr>
-            <w:rStyle w:val="Hyperlink"/>
-          </w:rPr>
-          <w:t>2017</w:t>
-        </w:r>
-      </w:hyperlink>
-      <w:r>
-        <w:t>, Hopper &amp; Gioia (</w:t>
-      </w:r>
-      <w:hyperlink w:anchor="ref-Hopper2004">
-        <w:r>
-          <w:rPr>
-            <w:rStyle w:val="Hyperlink"/>
-          </w:rPr>
-          <w:t>2004</w:t>
-        </w:r>
-      </w:hyperlink>
-      <w:r>
-        <w:t>)). For the sake of readability, we shall refer to the GCFR and SWAFR simply as the Cape and SWA from hereon.</w:t>
-      </w:r>
-    </w:p>
-    <w:p>
-      <w:pPr>
-        <w:pStyle w:val="BodyText"/>
-        <w:spacing w:line="360" w:lineRule="auto"/>
-      </w:pPr>
-      <w:r>
-        <w:t xml:space="preserve">Geospatially-explicit raster layers were acquired for a selection of environmental variables (Table </w:t>
-      </w:r>
-      <w:r>
-        <w:t>1</w:t>
-      </w:r>
-      <w:r>
-        <w:t xml:space="preserve">), for the regions of interest. Raster data were re-projected to a common coordinate reference: WGS84 (NIMA, </w:t>
-      </w:r>
-      <w:hyperlink w:anchor="ref-WGS84">
-        <w:r>
-          <w:rPr>
-            <w:rStyle w:val="Hyperlink"/>
-          </w:rPr>
-          <w:t>2000</w:t>
-        </w:r>
-      </w:hyperlink>
-      <w:r>
-        <w:t xml:space="preserve">), using the “rgdal” (Bivand et al., </w:t>
-      </w:r>
-      <w:hyperlink w:anchor="ref-Bivand2017">
-        <w:r>
-          <w:rPr>
-            <w:rStyle w:val="Hyperlink"/>
-          </w:rPr>
-          <w:t>2017</w:t>
-        </w:r>
-      </w:hyperlink>
-      <w:r>
-        <w:t xml:space="preserve">) package in R (R Core Team, </w:t>
-      </w:r>
-      <w:hyperlink w:anchor="ref-RCoreTeam2018">
-        <w:r>
-          <w:rPr>
-            <w:rStyle w:val="Hyperlink"/>
-          </w:rPr>
-          <w:t>2018</w:t>
-        </w:r>
-      </w:hyperlink>
-      <w:r>
-        <w:t xml:space="preserve">). All data were re-sampled to 0.05º resolution using the “resample” function in the R package “raster” (Hijmans, </w:t>
-      </w:r>
-      <w:hyperlink w:anchor="ref-Hijmans2016">
-        <w:r>
-          <w:rPr>
-            <w:rStyle w:val="Hyperlink"/>
-          </w:rPr>
-          <w:t>2016</w:t>
-        </w:r>
-      </w:hyperlink>
-      <w:r>
-        <w:t>), with the “bilinear” method.</w:t>
-      </w:r>
-    </w:p>
-    <w:p>
-      <w:pPr>
-        <w:pStyle w:val="BodyText"/>
-        <w:spacing w:line="360" w:lineRule="auto"/>
-      </w:pPr>
-      <w:r>
-        <w:t xml:space="preserve">An emphasis was made on using satellite-derived environmental data in this work, in order to minimise differences in data quality and methodologies between the Cape and SWA. Additionally, satellite-derived data have been shown to benefit regional-scale species distribution models (Deblauwe et al., </w:t>
-      </w:r>
-      <w:hyperlink w:anchor="ref-Deblauwe2016">
-        <w:r>
-          <w:rPr>
-            <w:rStyle w:val="Hyperlink"/>
-          </w:rPr>
-          <w:t>2016</w:t>
-        </w:r>
-      </w:hyperlink>
-      <w:r>
-        <w:t xml:space="preserve">), thus motivating their use in this regional-scale study. The environmental data used in this study were derived from NASA’s SRTM digital elevation model (Farr et al., </w:t>
-      </w:r>
-      <w:hyperlink w:anchor="ref-Farr2007">
-        <w:r>
-          <w:rPr>
-            <w:rStyle w:val="Hyperlink"/>
-          </w:rPr>
-          <w:t>2007</w:t>
-        </w:r>
-      </w:hyperlink>
-      <w:r>
-        <w:t xml:space="preserve">), NASA’s MODIS/Terra spectroradiometric data for land surface temperature and NDVI, the Climate Hazards Group’s CHIRPS rainfall dataset (Funk et al., </w:t>
-      </w:r>
-      <w:hyperlink w:anchor="ref-Funk2015">
-        <w:r>
-          <w:rPr>
-            <w:rStyle w:val="Hyperlink"/>
-          </w:rPr>
-          <w:t>2015</w:t>
-        </w:r>
-      </w:hyperlink>
-      <w:r>
-        <w:t xml:space="preserve">), and the International Soil Reference and Information Centre’s SoilGrids250m edaphic dataset (Hengl et al., </w:t>
-      </w:r>
-      <w:hyperlink w:anchor="ref-Hengl2017">
-        <w:r>
-          <w:rPr>
-            <w:rStyle w:val="Hyperlink"/>
-          </w:rPr>
-          <w:t>2017</w:t>
-        </w:r>
-      </w:hyperlink>
-      <w:r>
-        <w:t xml:space="preserve">) (Table </w:t>
-      </w:r>
-      <w:r>
-        <w:t>1</w:t>
-      </w:r>
-      <w:r>
-        <w:t xml:space="preserve">). SRTM and MODIS are entirely derived from satellite measurements, whereas CHIRPS is interpolated from weather station data with satellite-derived radiometric measurements. SoilGrids250m is a machine-learning derived product, based on soil measurements as a function of many covariates, including MODIS and STRM sources (see Hengl et al., </w:t>
-      </w:r>
-      <w:hyperlink w:anchor="ref-Hengl2017">
-        <w:r>
-          <w:rPr>
-            <w:rStyle w:val="Hyperlink"/>
-          </w:rPr>
-          <w:t>2017</w:t>
-        </w:r>
-      </w:hyperlink>
-      <w:r>
-        <w:t>), using random-forests and other classification-tree-based methods, including gradient-boosting. For the soil data considered here (Table 1), we used depth-interval weighted average values as the value for a particular soil variable in a given place.</w:t>
-      </w:r>
-    </w:p>
-    <w:p>
-      <w:pPr>
-        <w:pStyle w:val="BodyText"/>
-        <w:spacing w:line="360" w:lineRule="auto"/>
-      </w:pPr>
-      <w:r>
         <w:t>Climatic and spectral data arise from satellites monitoring properties of the Earth’s surface through time. We therefore use the mean annual values for rainfall, surface temperature, and NDVI in each pixel in our analyses. Pronounced seasonality of rainfall is a known feature of mediterranean systems . We describe this seasonality by computing computing the precipitation in the driest quarter (PDQ), using methods based on the “biovars” function in the R package “dismo”.</w:t>
       </w:r>
     </w:p>
@@ -1409,7 +1407,6 @@
       </w:pPr>
       <w:bookmarkStart w:id="6" w:name="plant-occurrence-data"/>
       <w:r>
-        <w:lastRenderedPageBreak/>
         <w:t xml:space="preserve">2.3. </w:t>
       </w:r>
       <w:r>
@@ -1478,7 +1475,11 @@
         <w:spacing w:line="360" w:lineRule="auto"/>
       </w:pPr>
       <w:r>
-        <w:t>After the unaccepted names were removed, it was important to ensure that a species was not listed under multiple synonyms. Such cases would skew estimates of species richness and turnover in this study. In light of this, the remaining names were queried in the Tropicos and Integrated Taxonomic Information System (ITIS) databases for their known synonyms, again using “taxize”. These were collated to produce a nomenclatural “thesaurus” for the Cape and SWA species. This consisted of a list of the accepted species names in a region, each associated with a list of known synonyms. We amended species’ names in the GBIF occurrence data, in order ensure species were listed under only one of these synonyms, replacing all appearances of a species’ synonyms with the first synonym used in the list.</w:t>
+        <w:t xml:space="preserve">After the unaccepted names were removed, it was important to ensure that a species was not listed under multiple synonyms. Such cases would skew estimates of species richness and turnover in this study. In light of this, the remaining names were queried in the Tropicos and Integrated Taxonomic Information System (ITIS) databases for their known synonyms, again using “taxize”. These were collated to produce a nomenclatural “thesaurus” for the Cape and </w:t>
+      </w:r>
+      <w:r>
+        <w:lastRenderedPageBreak/>
+        <w:t>SWA species. This consisted of a list of the accepted species names in a region, each associated with a list of known synonyms. We amended species’ names in the GBIF occurrence data, in order ensure species were listed under only one of these synonyms, replacing all appearances of a species’ synonyms with the first synonym used in the list.</w:t>
       </w:r>
     </w:p>
     <w:p>
@@ -1513,7 +1514,6 @@
         <w:spacing w:line="360" w:lineRule="auto"/>
       </w:pPr>
       <w:r>
-        <w:lastRenderedPageBreak/>
         <w:t>The final total plant species richness in each region was FIXME and FIXME for the Cape and SWA respectively. These final collections of species occurrence records were converted to raster-layers, wherein pixel-values represented the species richness of vascular plants within that pixel. These rasters were produced at QDS, HDS, and 3QDS resolutions.</w:t>
       </w:r>
     </w:p>
@@ -1877,7 +1877,11 @@
         </m:r>
       </m:oMath>
       <w:r>
-        <w:t>-tests, as almost all variables were highly non-normal, and could not be normalised by log-transformations. We also compare the effect size of the Cape vs SWA using the “common language effect size” (</w:t>
+        <w:t xml:space="preserve">-tests, as almost all variables were highly non-normal, and could not </w:t>
+      </w:r>
+      <w:r>
+        <w:lastRenderedPageBreak/>
+        <w:t>be normalised by log-transformations. We also compare the effect size of the Cape vs SWA using the “common language effect size” (</w:t>
       </w:r>
       <m:oMath>
         <m:r>
@@ -1920,7 +1924,6 @@
       </w:pPr>
       <w:bookmarkStart w:id="9" w:name="quantifying-species-turnover"/>
       <w:r>
-        <w:lastRenderedPageBreak/>
         <w:t xml:space="preserve">2.4.2. </w:t>
       </w:r>
       <w:r>
@@ -2305,7 +2308,11 @@
         </m:r>
       </m:oMath>
       <w:r>
-        <w:t>) and turnover as a function of various combinations of environmental and environmental heterogeneity variables in both regions using boosted regression-tree (BRT) modelling techniques. This allowed us to explore which axes of environmental heterogeneity are most influential on vascular plant species richness and turnover, and the differences in the importance of such axes between the Cape and SWA.</w:t>
+        <w:t xml:space="preserve">) and turnover as a function of various combinations of environmental and environmental heterogeneity variables in both regions using </w:t>
+      </w:r>
+      <w:r>
+        <w:lastRenderedPageBreak/>
+        <w:t>boosted regression-tree (BRT) modelling techniques. This allowed us to explore which axes of environmental heterogeneity are most influential on vascular plant species richness and turnover, and the differences in the importance of such axes between the Cape and SWA.</w:t>
       </w:r>
     </w:p>
     <w:p>
@@ -2454,11 +2461,7 @@
         </m:r>
       </m:oMath>
       <w:r>
-        <w:t xml:space="preserve"> </w:t>
-      </w:r>
-      <w:r>
-        <w:lastRenderedPageBreak/>
-        <w:t xml:space="preserve">number of trees, where each tree is itself a function of the matrix </w:t>
+        <w:t xml:space="preserve"> number of trees, where each tree is itself a function of the matrix </w:t>
       </w:r>
       <m:oMath>
         <m:r>
@@ -2850,6 +2853,7 @@
         <w:spacing w:line="360" w:lineRule="auto"/>
       </w:pPr>
       <w:r>
+        <w:lastRenderedPageBreak/>
         <w:t>As recommended by Elith et al. (</w:t>
       </w:r>
       <w:hyperlink w:anchor="ref-Elith2008">
@@ -2894,11 +2898,7 @@
         </m:r>
       </m:oMath>
       <w:r>
-        <w:t xml:space="preserve">). When faced with a cluster of collinear variables, one variable was chosen manually therefrom. Where possible, the roughness-equivalent of an environmental variable was included if its absolute-equivalent could also be included. When interpreting the results of BRTs, it is important to consider the effects of the </w:t>
-      </w:r>
-      <w:r>
-        <w:lastRenderedPageBreak/>
-        <w:t>variables included as representative of the effect of the excluded variables with which it was found to be collinear.</w:t>
+        <w:t>). When faced with a cluster of collinear variables, one variable was chosen manually therefrom. Where possible, the roughness-equivalent of an environmental variable was included if its absolute-equivalent could also be included. When interpreting the results of BRTs, it is important to consider the effects of the variables included as representative of the effect of the excluded variables with which it was found to be collinear.</w:t>
       </w:r>
     </w:p>
     <w:p>
@@ -3172,6 +3172,7 @@
       </w:pPr>
       <w:bookmarkStart w:id="10" w:name="assessing-brt-predictions-fit"/>
       <w:r>
+        <w:lastRenderedPageBreak/>
         <w:t xml:space="preserve">2.4.4. </w:t>
       </w:r>
       <w:r>
@@ -3483,7 +3484,6 @@
         <w:spacing w:line="360" w:lineRule="auto"/>
       </w:pPr>
       <w:r>
-        <w:lastRenderedPageBreak/>
         <w:t>The BRT-model fitting algorithm contains intrinsic stochasticity, due to the random partitions made in a dataset during cross-validation. Though this randomness is usually negligible (e.g. variables’ contributions vary from run-to-run by a few decimal places), we reran each of the six BRT-models (see above) 1000 times in order to account for this stochasticity. Where indicated, we either present the averages of these replicate-models’ results or the results of a representative model from each set of replicates.</w:t>
       </w:r>
     </w:p>
@@ -3615,7 +3615,11 @@
         </w:r>
       </w:hyperlink>
       <w:r>
-        <w:t xml:space="preserve">), and to allow us to assess the significance of our results relative to a random null. Notably, as the predictor variables themselves are likely spatially autocorrelated, correlation structure in model residuals is accounted for by the correlation structure in the environmental data. Nonetheless, we wished to demonstrate our results more robustly and thus carried out these permutation tests. For all six models, the majority of the 999 permuted models failed to find associations between the response and predictor variables. The results of those that succeeded to fit a model to completion (usually ca. 200 out of 999) are presented. The replicate and permuted BRT-models were compared using various measures of model performance (above; </w:t>
+        <w:t xml:space="preserve">), and to allow us to assess the significance of our results relative to a random null. Notably, as the predictor variables themselves are likely spatially autocorrelated, correlation structure in model residuals is accounted for by the correlation structure in the environmental data. Nonetheless, we wished to demonstrate our results more robustly and thus carried out these permutation tests. For all six models, the majority of the 999 permuted models failed to find associations between the response and predictor variables. The results of those that succeeded to fit a model to completion (usually ca. </w:t>
+      </w:r>
+      <w:r>
+        <w:lastRenderedPageBreak/>
+        <w:t xml:space="preserve">200 out of 999) are presented. The replicate and permuted BRT-models were compared using various measures of model performance (above; </w:t>
       </w:r>
       <m:oMath>
         <m:r>
@@ -3778,11 +3782,7 @@
         </m:r>
       </m:oMath>
       <w:r>
-        <w:t xml:space="preserve">, Figure 1). The degree to which the Cape is more heterogeneous varies between environmental variables. These effects also vary somewhat across spatial scales. In some variables, the differentiation between Cape and SWA heterogeneity lessens at coarser scales (Figure 1b). Indeed, when </w:t>
-      </w:r>
-      <w:r>
-        <w:lastRenderedPageBreak/>
-        <w:t xml:space="preserve">comparing the overall ranking and medians of Cape vs SWA roughness values for each variable, we only find non-significant differences at the 3QDS scale (Mann-Whitney </w:t>
+        <w:t xml:space="preserve">, Figure 1). The degree to which the Cape is more heterogeneous varies between environmental variables. These effects also vary somewhat across spatial scales. In some variables, the differentiation between Cape and SWA heterogeneity lessens at coarser scales (Figure 1b). Indeed, when comparing the overall ranking and medians of Cape vs SWA roughness values for each variable, we only find non-significant differences at the 3QDS scale (Mann-Whitney </w:t>
       </w:r>
       <m:oMath>
         <m:r>
@@ -3833,7 +3833,11 @@
         <w:spacing w:line="360" w:lineRule="auto"/>
       </w:pPr>
       <w:r>
-        <w:t>Climatic heterogeneity is less differentiated between the Cape and SWA than with topographic heterogeneity (Figure 1a), though the Cape is indeed more climatically heterogeneous (Figure ??b). Notably, the difference between roughness in mean annual rainfall (R MAP) and land surface temperature (R Surface T) in the Cape and SWA is less pronounced when considered at coarse spatial scales (Figure ??b). At all spatial scales considered, roughness in rainfall seasonality (R PDQ), however, is equally more heterogeneous in the Cape than SWA. Biological productivity, as measured by NDVI, is fairly similarly heterogeneous in the Cape and SWA (</w:t>
+        <w:t xml:space="preserve">Climatic heterogeneity is less differentiated between the Cape and SWA than with topographic heterogeneity (Figure 1a), though the Cape is indeed more climatically heterogeneous (Figure ??b). Notably, the difference between roughness in mean annual rainfall (R MAP) and land surface temperature (R Surface T) in the Cape and SWA is less pronounced when considered at coarse spatial scales (Figure ??b). At all spatial scales considered, roughness in rainfall </w:t>
+      </w:r>
+      <w:r>
+        <w:lastRenderedPageBreak/>
+        <w:t>seasonality (R PDQ), however, is equally more heterogeneous in the Cape than SWA. Biological productivity, as measured by NDVI, is fairly similarly heterogeneous in the Cape and SWA (</w:t>
       </w:r>
       <m:oMath>
         <m:r>
@@ -4169,11 +4173,7 @@
         </m:sSub>
       </m:oMath>
       <w:r>
-        <w:t xml:space="preserve">) </w:t>
-      </w:r>
-      <w:r>
-        <w:lastRenderedPageBreak/>
-        <w:t xml:space="preserve">than SWA, the complement is necessarily true: </w:t>
+        <w:t xml:space="preserve">) than SWA, the complement is necessarily true: </w:t>
       </w:r>
       <m:oMath>
         <m:r>
@@ -4340,6 +4340,7 @@
         <w:spacing w:line="360" w:lineRule="auto"/>
       </w:pPr>
       <w:r>
+        <w:lastRenderedPageBreak/>
         <w:t>Across our BRT-models of species richness and turnover, the importance of different environmental variables in predictions differed substantially between the Cape and SWA. Additonally, the relative importance of absolute and heterogeneity variables also differs between the Cape and SWA (Figure 3). Most obviously, species richness and turnover in the Cape are predicted mostly by environmental heterogeneity, which is not the case in SWA (Figure 3). Species richness and turnover in the Cape are predicted by a broad suite of environmental variables, with no individual variable contributing more than ca. 20% to any model prediction (Figure 3a–c). The SWA models’ predictions, however, are largely determined by MAP (Figure 3d–f).</w:t>
       </w:r>
     </w:p>
@@ -4448,7 +4449,6 @@
         <w:spacing w:line="360" w:lineRule="auto"/>
       </w:pPr>
       <w:r>
-        <w:lastRenderedPageBreak/>
         <w:t>It is important to consider variables not included formally in these BRT-models that were found to be collinear with some of the variables included (see SI). Here, we interpret the effects of variables excluded from the analyses as well as those included, as the forms and importances of these relationships are likely similar. In the Cape (concerning clusters of collinear variables relevant to relevant to those retained during BRT-model fitting), MAP was included in the BRT-analyses as representative of a cluster of collinear variables consisting of itself, NDVI, surface T and soil C at the. Roughness in soil clay content represented itself, roughness in soil pH and roughness in NDVI. In SWA, MAP was select as representative of itself, NDVI and soil C.</w:t>
       </w:r>
     </w:p>
@@ -4590,7 +4590,11 @@
         </m:r>
       </m:oMath>
       <w:r>
-        <w:t>, Figure 5). This is likely due to the fact that proportional floristic turnover covaries with species richness. As such, though the signs of relationships determining turnover may differ from those determining richness, the importances of different variables would be similar.</w:t>
+        <w:t xml:space="preserve">, Figure 5). This is likely due to the fact that proportional floristic turnover covaries with species richness. As such, though </w:t>
+      </w:r>
+      <w:r>
+        <w:lastRenderedPageBreak/>
+        <w:t>the signs of relationships determining turnover may differ from those determining richness, the importances of different variables would be similar.</w:t>
       </w:r>
     </w:p>
     <w:p>
@@ -4700,41 +4704,44 @@
       </w:pPr>
       <w:bookmarkStart w:id="15" w:name="discussion"/>
       <w:r>
+        <w:t xml:space="preserve">4. </w:t>
+      </w:r>
+      <w:r>
+        <w:t>Discussion</w:t>
+      </w:r>
+      <w:bookmarkEnd w:id="15"/>
+    </w:p>
+    <w:p>
+      <w:pPr>
+        <w:pStyle w:val="FirstParagraph"/>
+        <w:spacing w:line="360" w:lineRule="auto"/>
+      </w:pPr>
+      <w:r>
+        <w:t>Here we have provided support for the hypothesis that the difference in plant species richness between the Cape and SWA is accounted for by the greater abiotic heterogeneity in the Cape. As expected, the Cape is shown to possess (i) a quantifiably more heterogeneous environment that is (ii) generally heterogeneous at a finer spatial scale than SWA, with (iii) greater levels of floristic turnover. We have shown that vascular plant species richness (iv) can be explained in terms of environmental conditions including environmental heterogeneity in both the Cape and SWA. Also, (v) the sets of environmental axes that explain plant species richness differ between the Cape and SWA. These findings contribute towards an understanding of the ecological conditions associated with high levels of species co-existence in these two regions, and strengthens the generality of a positive relationship between EH and biodiversity.</w:t>
+      </w:r>
+    </w:p>
+    <w:p>
+      <w:pPr>
+        <w:pStyle w:val="BodyText"/>
+        <w:spacing w:line="360" w:lineRule="auto"/>
+      </w:pPr>
+      <w:r>
+        <w:t>Cook et al. (</w:t>
+      </w:r>
+      <w:hyperlink w:anchor="ref-Cook2015">
+        <w:r>
+          <w:rPr>
+            <w:rStyle w:val="Hyperlink"/>
+          </w:rPr>
+          <w:t>2015</w:t>
+        </w:r>
+      </w:hyperlink>
+      <w:r>
+        <w:t xml:space="preserve">) summarised the suites of hypotheses for the high levels of plant diversity in mediterranean-type ecosystems. Broadly, these biodiversity hotspots are thought to arise due to </w:t>
+      </w:r>
+      <w:r>
         <w:lastRenderedPageBreak/>
-        <w:t xml:space="preserve">4. </w:t>
-      </w:r>
-      <w:r>
-        <w:t>Discussion</w:t>
-      </w:r>
-      <w:bookmarkEnd w:id="15"/>
-    </w:p>
-    <w:p>
-      <w:pPr>
-        <w:pStyle w:val="FirstParagraph"/>
-        <w:spacing w:line="360" w:lineRule="auto"/>
-      </w:pPr>
-      <w:r>
-        <w:t>Here we have provided support for the hypothesis that the difference in plant species richness between the Cape and SWA is accounted for by the greater abiotic heterogeneity in the Cape. As expected, the Cape is shown to possess (i) a quantifiably more heterogeneous environment that is (ii) generally heterogeneous at a finer spatial scale than SWA, with (iii) greater levels of floristic turnover. We have shown that vascular plant species richness (iv) can be explained in terms of environmental conditions including environmental heterogeneity in both the Cape and SWA. Also, (v) the sets of environmental axes that explain plant species richness differ between the Cape and SWA. These findings contribute towards an understanding of the ecological conditions associated with high levels of species co-existence in these two regions, and strengthens the generality of a positive relationship between EH and biodiversity.</w:t>
-      </w:r>
-    </w:p>
-    <w:p>
-      <w:pPr>
-        <w:pStyle w:val="BodyText"/>
-        <w:spacing w:line="360" w:lineRule="auto"/>
-      </w:pPr>
-      <w:r>
-        <w:t>Cook et al. (</w:t>
-      </w:r>
-      <w:hyperlink w:anchor="ref-Cook2015">
-        <w:r>
-          <w:rPr>
-            <w:rStyle w:val="Hyperlink"/>
-          </w:rPr>
-          <w:t>2015</w:t>
-        </w:r>
-      </w:hyperlink>
-      <w:r>
-        <w:t xml:space="preserve">) summarised the suites of hypotheses for the high levels of plant diversity in mediterranean-type ecosystems. Broadly, these biodiversity hotspots are thought to arise due to greater levels of evolutionary diversification, ecological co-existence and time for species accumulation by either immigration or in situ evolution. Our study concerns the dual role of EH in facilitating ecological speciation along environmental gradients and a diversity of habitats in wich greater numbers of species may co-exist. We have correlative evidence for these processes, in that EH was positively associated with high levels of species richness and turnover in both regions. Further research should be aimed at distinguishing the roles of ecological speciation and species co-existence associated with EH in mediterranean-type ecosystems. The role of environmental stability is relevant here (Cook et al., </w:t>
+        <w:t xml:space="preserve">greater levels of evolutionary diversification, ecological co-existence and time for species accumulation by either immigration or in situ evolution. Our study concerns the dual role of EH in facilitating ecological speciation along environmental gradients and a diversity of habitats in wich greater numbers of species may co-exist. We have correlative evidence for these processes, in that EH was positively associated with high levels of species richness and turnover in both regions. Further research should be aimed at distinguishing the roles of ecological speciation and species co-existence associated with EH in mediterranean-type ecosystems. The role of environmental stability is relevant here (Cook et al., </w:t>
       </w:r>
       <w:hyperlink w:anchor="ref-Cook2015">
         <w:r>
@@ -4788,19 +4795,55 @@
         <w:spacing w:line="360" w:lineRule="auto"/>
       </w:pPr>
       <w:r>
+        <w:t xml:space="preserve">The Cape and SWA regions present differentiable environmental spaces, each with varying degrees of heterogeneity across spatial scales and environmental axes. The clear distinction of the regions’ topographic features is as expected. The Cape region has been found previously to have the second highest median topographic heterogeneity of the five Mediterranean-climate regions (Bradshaw &amp; Cowling, </w:t>
+      </w:r>
+      <w:hyperlink w:anchor="ref-Bradshaw2014">
+        <w:r>
+          <w:rPr>
+            <w:rStyle w:val="Hyperlink"/>
+          </w:rPr>
+          <w:t>2014</w:t>
+        </w:r>
+      </w:hyperlink>
+      <w:r>
+        <w:t>). In the models developed by Cramer &amp; Verboom (</w:t>
+      </w:r>
+      <w:hyperlink w:anchor="ref-Cramer2016">
+        <w:r>
+          <w:rPr>
+            <w:rStyle w:val="Hyperlink"/>
+          </w:rPr>
+          <w:t>2016</w:t>
+        </w:r>
+      </w:hyperlink>
+      <w:r>
+        <w:t>) for South Africa, roughness in topography was largely superseded as an important predictor of species richness by other roughness variables. This is the case with our results too, likely as topographic complexity can be considered a proxy for gradients in other environmental axes, such as rainfall or temperature. In line with our hypotheses, a combination of absolute and heterogeneity variables are associated with species richness and turnover. These effects are region-specific, particularly in that patterns in the Cape are more strongly determined by edaphic conditions and EH while SWA patterns are more strongly determined by absolute environmetal conditions, particularly climate. Kreft &amp; Jetz (</w:t>
+      </w:r>
+      <w:hyperlink w:anchor="ref-Kreft2007">
+        <w:r>
+          <w:rPr>
+            <w:rStyle w:val="Hyperlink"/>
+          </w:rPr>
+          <w:t>2007</w:t>
+        </w:r>
+      </w:hyperlink>
+      <w:r>
+        <w:t xml:space="preserve">) modelled global terrestrial vascular plant species richness, which focussed primarily on using absolute environmental variables, </w:t>
+      </w:r>
+      <w:r>
         <w:lastRenderedPageBreak/>
-        <w:t xml:space="preserve">The Cape and SWA regions present differentiable environmental spaces, each with varying degrees of heterogeneity across spatial scales and environmental axes. The clear distinction of the regions’ topographic features is as expected. The Cape region has been found previously to have the second highest median topographic heterogeneity of the five Mediterranean-climate regions (Bradshaw &amp; Cowling, </w:t>
-      </w:r>
-      <w:hyperlink w:anchor="ref-Bradshaw2014">
-        <w:r>
-          <w:rPr>
-            <w:rStyle w:val="Hyperlink"/>
-          </w:rPr>
-          <w:t>2014</w:t>
-        </w:r>
-      </w:hyperlink>
-      <w:r>
-        <w:t>). In the models developed by Cramer &amp; Verboom (</w:t>
+        <w:t>underestimated the richness of the Cape flora. Though Kreft &amp; Jetz (</w:t>
+      </w:r>
+      <w:hyperlink w:anchor="ref-Kreft2007">
+        <w:r>
+          <w:rPr>
+            <w:rStyle w:val="Hyperlink"/>
+          </w:rPr>
+          <w:t>2007</w:t>
+        </w:r>
+      </w:hyperlink>
+      <w:r>
+        <w:t xml:space="preserve">) did include topographic heterogeneity in their predictor set, topography is often a proxy for more biologically meaningful variables (Cramer &amp; Verboom, </w:t>
       </w:r>
       <w:hyperlink w:anchor="ref-Cramer2016">
         <w:r>
@@ -4811,7 +4854,113 @@
         </w:r>
       </w:hyperlink>
       <w:r>
-        <w:t>) for South Africa, roughness in topography was largely superseded as an important predictor of species richness by other roughness variables. This is the case with our results too, likely as topographic complexity can be considered a proxy for gradients in other environmental axes, such as rainfall or temperature. In line with our hypotheses, a combination of absolute and heterogeneity variables are associated with species richness and turnover. These effects are region-specific, particularly in that patterns in the Cape are more strongly determined by edaphic conditions and EH while SWA patterns are more strongly determined by absolute environmetal conditions, particularly climate. Kreft &amp; Jetz (</w:t>
+        <w:t>). This explains why the inclusion of these variables (e.g. roughness in mean annual precipitation) yields more accurate predictions of species richness. Indeed, Thuiller et al. (</w:t>
+      </w:r>
+      <w:hyperlink w:anchor="ref-Thuiller2006">
+        <w:r>
+          <w:rPr>
+            <w:rStyle w:val="Hyperlink"/>
+          </w:rPr>
+          <w:t>2006</w:t>
+        </w:r>
+      </w:hyperlink>
+      <w:r>
+        <w:t>) also included topographic heterogeneity.</w:t>
+      </w:r>
+    </w:p>
+    <w:p>
+      <w:pPr>
+        <w:pStyle w:val="BodyText"/>
+        <w:spacing w:line="360" w:lineRule="auto"/>
+      </w:pPr>
+      <w:r>
+        <w:t>We also detected strongly non-linear relationships between environmental and heterogeneity variables and species richness and turnover. We expected this, as non-linear relationships are common in ecology (Zanne et al. 2018), making our use of machine-learning methods appropriate here.</w:t>
+      </w:r>
+    </w:p>
+    <w:p>
+      <w:pPr>
+        <w:pStyle w:val="BodyText"/>
+        <w:spacing w:line="360" w:lineRule="auto"/>
+      </w:pPr>
+      <w:r>
+        <w:t>Comparing our models to those fit by Cramer &amp; Verboom (</w:t>
+      </w:r>
+      <w:hyperlink w:anchor="ref-Cramer2016">
+        <w:r>
+          <w:rPr>
+            <w:rStyle w:val="Hyperlink"/>
+          </w:rPr>
+          <w:t>2016</w:t>
+        </w:r>
+      </w:hyperlink>
+      <w:r>
+        <w:t xml:space="preserve">), we did not directly find spatial heterogeneity in NDVI to be an important determinant of species richness and turnover patterns in the Cape. Rather absolute MAP, which is collinear with absolute NDVI, was found to be important. This speaks to the relationship between vegetation productivity and climate, and how suitably productive habitats can foster more species . An additional interpretation of spatial heterogeneity (and indeed absolute conditions) in NDVI is that of changing canopy light-contexts (Cramer &amp; Verboom, </w:t>
+      </w:r>
+      <w:hyperlink w:anchor="ref-Cramer2016">
+        <w:r>
+          <w:rPr>
+            <w:rStyle w:val="Hyperlink"/>
+          </w:rPr>
+          <w:t>2016</w:t>
+        </w:r>
+      </w:hyperlink>
+      <w:r>
+        <w:t>). Power et al. (</w:t>
+      </w:r>
+      <w:hyperlink w:anchor="ref-Power2017">
+        <w:r>
+          <w:rPr>
+            <w:rStyle w:val="Hyperlink"/>
+          </w:rPr>
+          <w:t>2017</w:t>
+        </w:r>
+      </w:hyperlink>
+      <w:r>
+        <w:t xml:space="preserve">) found that floristic turnover between biomes in South Africa to be associated with differences in biomes’ leaf area indices. We found NDVI to be more heterogeneous across the Cape than SWA (Figures 1). NDVI is an integrating variable, which captures information about productivity, light availability, and soil nutrients (Power et al., </w:t>
+      </w:r>
+      <w:hyperlink w:anchor="ref-Power2017">
+        <w:r>
+          <w:rPr>
+            <w:rStyle w:val="Hyperlink"/>
+          </w:rPr>
+          <w:t>2017</w:t>
+        </w:r>
+      </w:hyperlink>
+      <w:r>
+        <w:t xml:space="preserve">). Absolute NDVI and its correlates can be interpreted as contributing to predicting species richness in the Cape. This demonstrates the role of ecological productivity in facilitating the co-existence diverse species assemblages. EH, then, must be considered alongside resource- and energy-availability axes when intepreting the drivers of species richness. In so much as a diverse environmental space supports more species, the materials and productivity required for biota to thrive are also needed to support species (Gaston, </w:t>
+      </w:r>
+      <w:hyperlink w:anchor="ref-Gaston2000">
+        <w:r>
+          <w:rPr>
+            <w:rStyle w:val="Hyperlink"/>
+          </w:rPr>
+          <w:t>2000</w:t>
+        </w:r>
+      </w:hyperlink>
+      <w:r>
+        <w:t xml:space="preserve">; Kerr et al., </w:t>
+      </w:r>
+      <w:hyperlink w:anchor="ref-Kerr2001">
+        <w:r>
+          <w:rPr>
+            <w:rStyle w:val="Hyperlink"/>
+          </w:rPr>
+          <w:t>2001</w:t>
+        </w:r>
+      </w:hyperlink>
+      <w:r>
+        <w:t xml:space="preserve">; Bøhn &amp; Amundsen, </w:t>
+      </w:r>
+      <w:hyperlink w:anchor="ref-Bohn2004">
+        <w:r>
+          <w:rPr>
+            <w:rStyle w:val="Hyperlink"/>
+          </w:rPr>
+          <w:t>2004</w:t>
+        </w:r>
+      </w:hyperlink>
+      <w:r>
+        <w:t xml:space="preserve">; Kreft &amp; Jetz, </w:t>
       </w:r>
       <w:hyperlink w:anchor="ref-Kreft2007">
         <w:r>
@@ -4822,7 +4971,29 @@
         </w:r>
       </w:hyperlink>
       <w:r>
-        <w:t>) modelled global terrestrial vascular plant species richness, which focussed primarily on using absolute environmental variables, underestimated the richness of the Cape flora. Though Kreft &amp; Jetz (</w:t>
+        <w:t xml:space="preserve">). As such, our findings, along with those of previous studies (Rensburg et al., </w:t>
+      </w:r>
+      <w:hyperlink w:anchor="ref-VanRensburg2002">
+        <w:r>
+          <w:rPr>
+            <w:rStyle w:val="Hyperlink"/>
+          </w:rPr>
+          <w:t>2002</w:t>
+        </w:r>
+      </w:hyperlink>
+      <w:r>
+        <w:t xml:space="preserve">; Thuiller et al., </w:t>
+      </w:r>
+      <w:hyperlink w:anchor="ref-Thuiller2006">
+        <w:r>
+          <w:rPr>
+            <w:rStyle w:val="Hyperlink"/>
+          </w:rPr>
+          <w:t>2006</w:t>
+        </w:r>
+      </w:hyperlink>
+      <w:r>
+        <w:t xml:space="preserve">; Kreft &amp; Jetz, </w:t>
       </w:r>
       <w:hyperlink w:anchor="ref-Kreft2007">
         <w:r>
@@ -4833,7 +5004,7 @@
         </w:r>
       </w:hyperlink>
       <w:r>
-        <w:t xml:space="preserve">) did include topographic heterogeneity in their predictor set, topography is often a proxy for more biologically meaningful variables (Cramer &amp; Verboom, </w:t>
+        <w:t xml:space="preserve">; Cramer &amp; Verboom, </w:t>
       </w:r>
       <w:hyperlink w:anchor="ref-Cramer2016">
         <w:r>
@@ -4844,18 +5015,7 @@
         </w:r>
       </w:hyperlink>
       <w:r>
-        <w:t>). This explains why the inclusion of these variables (e.g. roughness in mean annual precipitation) yields more accurate predictions of species richness. Indeed, Thuiller et al. (</w:t>
-      </w:r>
-      <w:hyperlink w:anchor="ref-Thuiller2006">
-        <w:r>
-          <w:rPr>
-            <w:rStyle w:val="Hyperlink"/>
-          </w:rPr>
-          <w:t>2006</w:t>
-        </w:r>
-      </w:hyperlink>
-      <w:r>
-        <w:t>) also included topographic heterogeneity.</w:t>
+        <w:t>), suggest that there are ecological and evolutionary consequence to both resource availability and EH.</w:t>
       </w:r>
     </w:p>
     <w:p>
@@ -4864,160 +5024,7 @@
         <w:spacing w:line="360" w:lineRule="auto"/>
       </w:pPr>
       <w:r>
-        <w:t>We also detected strongly non-linear relationships between environmental and heterogeneity variables and species richness and turnover. We expected this, as non-linear relationships are common in ecology (Zanne et al. 2018), making our use of machine-learning methods appropriate here.</w:t>
-      </w:r>
-    </w:p>
-    <w:p>
-      <w:pPr>
-        <w:pStyle w:val="BodyText"/>
-        <w:spacing w:line="360" w:lineRule="auto"/>
-      </w:pPr>
-      <w:r>
-        <w:t>Comparing our models to those fit by Cramer &amp; Verboom (</w:t>
-      </w:r>
-      <w:hyperlink w:anchor="ref-Cramer2016">
-        <w:r>
-          <w:rPr>
-            <w:rStyle w:val="Hyperlink"/>
-          </w:rPr>
-          <w:t>2016</w:t>
-        </w:r>
-      </w:hyperlink>
-      <w:r>
-        <w:t xml:space="preserve">), we did not directly find spatial heterogeneity in NDVI to be an important determinant of species richness and turnover patterns in the Cape. Rather absolute MAP, which is collinear with absolute NDVI, was found to be important. This speaks to the relationship between vegetation productivity and climate, and how suitably productive habitats can foster more species . An additional interpretation of spatial heterogeneity (and indeed absolute conditions) in NDVI is that of changing canopy light-contexts (Cramer &amp; Verboom, </w:t>
-      </w:r>
-      <w:hyperlink w:anchor="ref-Cramer2016">
-        <w:r>
-          <w:rPr>
-            <w:rStyle w:val="Hyperlink"/>
-          </w:rPr>
-          <w:t>2016</w:t>
-        </w:r>
-      </w:hyperlink>
-      <w:r>
-        <w:t>). Power et al. (</w:t>
-      </w:r>
-      <w:hyperlink w:anchor="ref-Power2017">
-        <w:r>
-          <w:rPr>
-            <w:rStyle w:val="Hyperlink"/>
-          </w:rPr>
-          <w:t>2017</w:t>
-        </w:r>
-      </w:hyperlink>
-      <w:r>
-        <w:t xml:space="preserve">) found that floristic turnover between biomes in South Africa to be associated with differences in biomes’ leaf area indices. We found </w:t>
-      </w:r>
-      <w:r>
         <w:lastRenderedPageBreak/>
-        <w:t xml:space="preserve">NDVI to be more heterogeneous across the Cape than SWA (Figures 1). NDVI is an integrating variable, which captures information about productivity, light availability, and soil nutrients (Power et al., </w:t>
-      </w:r>
-      <w:hyperlink w:anchor="ref-Power2017">
-        <w:r>
-          <w:rPr>
-            <w:rStyle w:val="Hyperlink"/>
-          </w:rPr>
-          <w:t>2017</w:t>
-        </w:r>
-      </w:hyperlink>
-      <w:r>
-        <w:t xml:space="preserve">). Absolute NDVI and its correlates can be interpreted as contributing to predicting species richness in the Cape. This demonstrates the role of ecological productivity in facilitating the co-existence diverse species assemblages. EH, then, must be considered alongside resource- and energy-availability axes when intepreting the drivers of species richness. In so much as a diverse environmental space supports more species, the materials and productivity required for biota to thrive are also needed to support species (Gaston, </w:t>
-      </w:r>
-      <w:hyperlink w:anchor="ref-Gaston2000">
-        <w:r>
-          <w:rPr>
-            <w:rStyle w:val="Hyperlink"/>
-          </w:rPr>
-          <w:t>2000</w:t>
-        </w:r>
-      </w:hyperlink>
-      <w:r>
-        <w:t xml:space="preserve">; Kerr et al., </w:t>
-      </w:r>
-      <w:hyperlink w:anchor="ref-Kerr2001">
-        <w:r>
-          <w:rPr>
-            <w:rStyle w:val="Hyperlink"/>
-          </w:rPr>
-          <w:t>2001</w:t>
-        </w:r>
-      </w:hyperlink>
-      <w:r>
-        <w:t xml:space="preserve">; Bøhn &amp; Amundsen, </w:t>
-      </w:r>
-      <w:hyperlink w:anchor="ref-Bohn2004">
-        <w:r>
-          <w:rPr>
-            <w:rStyle w:val="Hyperlink"/>
-          </w:rPr>
-          <w:t>2004</w:t>
-        </w:r>
-      </w:hyperlink>
-      <w:r>
-        <w:t xml:space="preserve">; Kreft &amp; Jetz, </w:t>
-      </w:r>
-      <w:hyperlink w:anchor="ref-Kreft2007">
-        <w:r>
-          <w:rPr>
-            <w:rStyle w:val="Hyperlink"/>
-          </w:rPr>
-          <w:t>2007</w:t>
-        </w:r>
-      </w:hyperlink>
-      <w:r>
-        <w:t xml:space="preserve">). As such, our findings, along with those of previous studies (Rensburg et al., </w:t>
-      </w:r>
-      <w:hyperlink w:anchor="ref-VanRensburg2002">
-        <w:r>
-          <w:rPr>
-            <w:rStyle w:val="Hyperlink"/>
-          </w:rPr>
-          <w:t>2002</w:t>
-        </w:r>
-      </w:hyperlink>
-      <w:r>
-        <w:t xml:space="preserve">; Thuiller et al., </w:t>
-      </w:r>
-      <w:hyperlink w:anchor="ref-Thuiller2006">
-        <w:r>
-          <w:rPr>
-            <w:rStyle w:val="Hyperlink"/>
-          </w:rPr>
-          <w:t>2006</w:t>
-        </w:r>
-      </w:hyperlink>
-      <w:r>
-        <w:t xml:space="preserve">; Kreft &amp; Jetz, </w:t>
-      </w:r>
-      <w:hyperlink w:anchor="ref-Kreft2007">
-        <w:r>
-          <w:rPr>
-            <w:rStyle w:val="Hyperlink"/>
-          </w:rPr>
-          <w:t>2007</w:t>
-        </w:r>
-      </w:hyperlink>
-      <w:r>
-        <w:t xml:space="preserve">; Cramer &amp; Verboom, </w:t>
-      </w:r>
-      <w:hyperlink w:anchor="ref-Cramer2016">
-        <w:r>
-          <w:rPr>
-            <w:rStyle w:val="Hyperlink"/>
-          </w:rPr>
-          <w:t>2016</w:t>
-        </w:r>
-      </w:hyperlink>
-      <w:r>
-        <w:t>), suggest that there are ecological and evolutionary consequence to both resource availability and EH.</w:t>
-      </w:r>
-    </w:p>
-    <w:p>
-      <w:pPr>
-        <w:pStyle w:val="BodyText"/>
-        <w:spacing w:line="360" w:lineRule="auto"/>
-      </w:pPr>
-      <w:r>
         <w:t>We detected a strong set of links between various edaphic properties and vascular plant species richness and turnover in the Cape. The importance of absolute pH speaks to the association of many Cape communities with nutrient impoversished, acidic soils . We did not, however, find edaphic conditions to be as important as we expected in SWA. This may be due to a real lack of importance of edaphic features in driving assemblage patterns in SWA. ALternatively, there is a risk that the quality of soil data provided to our models, from SoilGrids250m , is insufficient for our purposes here. There are two potential reasons for this. Firstly, teh SoilGrids250m data product is acknowledged to be less accurate at the scales we investigate here , such that the true variation in soil properties in SWA is not represented in our dataset. Secondly, it could be that the link between soils and assemblage patterns in SWA exists, but simply at a finer scale than that at which we performed our analyses here. These two reasons are not mutually exclusive, in that SoilGrids250m may be both inaccurate at the scales we consider here and that our analysis considers scales greater than those important in SWA plant community assemblage patterns. This is particularly relevant to our study, as the Cape has a much wider range of scales exhibited in the heterogeneity across its environmental axes. Notably, each region has finer scale heterogeneity in some variables, and coarser scale in others—neither region is more fine or coarse than the other over all environmental axes.</w:t>
       </w:r>
     </w:p>
@@ -5039,16 +5046,16 @@
         <w:spacing w:line="360" w:lineRule="auto"/>
       </w:pPr>
       <w:r>
+        <w:t>Another issue related to spatial scales, as with any ecological study, is that of spatially uniform and representative plant species occurence data. Efforts were made herein to minimise differences in data-quality between SWA and Cape by using remote-sensing derived environmental data. Species occurence data, however, prove difficult to obtain with uniform methodology. South African biodiversity data is stored only to QDS-level accuracy. As such, our analyses were limited to that as the finest spatial scale, such that our environmental datasets necessarily, then, were also limited to the QDS-scale. This may complicate the interpretation of our analyses, as these data may be too coarse in scale to capture patterns of species richness and turnover and their associations with the environmenta in reality in empirically heterogeneous environments like the Cape and SWA.</w:t>
+      </w:r>
+    </w:p>
+    <w:p>
+      <w:pPr>
+        <w:pStyle w:val="BodyText"/>
+        <w:spacing w:line="360" w:lineRule="auto"/>
+      </w:pPr>
+      <w:r>
         <w:lastRenderedPageBreak/>
-        <w:t>Another issue related to spatial scales, as with any ecological study, is that of spatially uniform and representative plant species occurence data. Efforts were made herein to minimise differences in data-quality between SWA and Cape by using remote-sensing derived environmental data. Species occurence data, however, prove difficult to obtain with uniform methodology. South African biodiversity data is stored only to QDS-level accuracy. As such, our analyses were limited to that as the finest spatial scale, such that our environmental datasets necessarily, then, were also limited to the QDS-scale. This may complicate the interpretation of our analyses, as these data may be too coarse in scale to capture patterns of species richness and turnover and their associations with the environmenta in reality in empirically heterogeneous environments like the Cape and SWA.</w:t>
-      </w:r>
-    </w:p>
-    <w:p>
-      <w:pPr>
-        <w:pStyle w:val="BodyText"/>
-        <w:spacing w:line="360" w:lineRule="auto"/>
-      </w:pPr>
-      <w:r>
         <w:t>In addition to the scale of our data, spatial bias in species occurence data must also be considered. GBIF data are sourced from both herbaria and plot-monitoring datasets. The relative contribution of each of these to GBIF data may vary between countries and regions—i.e. between the Cape and SWA. As recently noted by Guerin (</w:t>
       </w:r>
       <w:hyperlink w:anchor="ref-Guerin2018">
@@ -5147,86 +5154,86 @@
         <w:spacing w:line="360" w:lineRule="auto"/>
       </w:pPr>
       <w:r>
-        <w:t xml:space="preserve">Our findings here are correlative. There are, however, many proposed mechanisms to explain the correlative signals demonstrated here. Our findings support the hypothesis that mediterranean systems’ plant species richness is a function of spatial variability in environmental conditions. This can stimulate diversification, and maintain that diversity by providing a range of habitats for </w:t>
+        <w:t xml:space="preserve">Our findings here are correlative. There are, however, many proposed mechanisms to explain the correlative signals demonstrated here. Our findings support the hypothesis that mediterranean systems’ plant species richness is a function of spatial variability in environmental conditions. This can stimulate diversification, and maintain that diversity by providing a range of habitats for species co-existence. Oligtrophic soils can stimulate an increase in functional diversity, through the evolution of diverse nutrient acquisition strategies (Lambers et al., </w:t>
+      </w:r>
+      <w:hyperlink w:anchor="ref-Lambers2010">
+        <w:r>
+          <w:rPr>
+            <w:rStyle w:val="Hyperlink"/>
+          </w:rPr>
+          <w:t>2010</w:t>
+        </w:r>
+      </w:hyperlink>
+      <w:r>
+        <w:t xml:space="preserve">; Verboom et al., </w:t>
+      </w:r>
+      <w:hyperlink w:anchor="ref-Verboom2017">
+        <w:r>
+          <w:rPr>
+            <w:rStyle w:val="Hyperlink"/>
+          </w:rPr>
+          <w:t>2017</w:t>
+        </w:r>
+      </w:hyperlink>
+      <w:r>
+        <w:t xml:space="preserve">)—e.g. sclerophylly (Cramer et al., </w:t>
+      </w:r>
+      <w:hyperlink w:anchor="ref-Cramer2014">
+        <w:r>
+          <w:rPr>
+            <w:rStyle w:val="Hyperlink"/>
+          </w:rPr>
+          <w:t>2014</w:t>
+        </w:r>
+      </w:hyperlink>
+      <w:r>
+        <w:t xml:space="preserve">; Cook et al., </w:t>
+      </w:r>
+      <w:hyperlink w:anchor="ref-Cook2015">
+        <w:r>
+          <w:rPr>
+            <w:rStyle w:val="Hyperlink"/>
+          </w:rPr>
+          <w:t>2015</w:t>
+        </w:r>
+      </w:hyperlink>
+      <w:r>
+        <w:t xml:space="preserve">). An aspect of the environment I have neglected to consider is fire, shown to also contribute to predictions here in the Cape (Cramer &amp; Verboom, </w:t>
+      </w:r>
+      <w:hyperlink w:anchor="ref-Cramer2016">
+        <w:r>
+          <w:rPr>
+            <w:rStyle w:val="Hyperlink"/>
+          </w:rPr>
+          <w:t>2016</w:t>
+        </w:r>
+      </w:hyperlink>
+      <w:r>
+        <w:t>). Cardillo (</w:t>
+      </w:r>
+      <w:hyperlink w:anchor="ref-Cardillo2012">
+        <w:r>
+          <w:rPr>
+            <w:rStyle w:val="Hyperlink"/>
+          </w:rPr>
+          <w:t>2012</w:t>
+        </w:r>
+      </w:hyperlink>
+      <w:r>
+        <w:t>) have shown the structuring forces behind species co-occurrence patterns, and thus likely species richness,differ between species-pairs with different post-fire responses and those with similar post-fire responses.</w:t>
+      </w:r>
+    </w:p>
+    <w:p>
+      <w:pPr>
+        <w:pStyle w:val="BodyText"/>
+        <w:spacing w:line="360" w:lineRule="auto"/>
+      </w:pPr>
+      <w:r>
+        <w:t xml:space="preserve">Following from the understanding that functionally diverse assemblages, which are more likely to be more species rich, are likely to arise and/or occur in areas with diverse ecological pressures </w:t>
       </w:r>
       <w:r>
         <w:lastRenderedPageBreak/>
-        <w:t xml:space="preserve">species co-existence. Oligtrophic soils can stimulate an increase in functional diversity, through the evolution of diverse nutrient acquisition strategies (Lambers et al., </w:t>
-      </w:r>
-      <w:hyperlink w:anchor="ref-Lambers2010">
-        <w:r>
-          <w:rPr>
-            <w:rStyle w:val="Hyperlink"/>
-          </w:rPr>
-          <w:t>2010</w:t>
-        </w:r>
-      </w:hyperlink>
-      <w:r>
-        <w:t xml:space="preserve">; Verboom et al., </w:t>
-      </w:r>
-      <w:hyperlink w:anchor="ref-Verboom2017">
-        <w:r>
-          <w:rPr>
-            <w:rStyle w:val="Hyperlink"/>
-          </w:rPr>
-          <w:t>2017</w:t>
-        </w:r>
-      </w:hyperlink>
-      <w:r>
-        <w:t xml:space="preserve">)—e.g. sclerophylly (Cramer et al., </w:t>
-      </w:r>
-      <w:hyperlink w:anchor="ref-Cramer2014">
-        <w:r>
-          <w:rPr>
-            <w:rStyle w:val="Hyperlink"/>
-          </w:rPr>
-          <w:t>2014</w:t>
-        </w:r>
-      </w:hyperlink>
-      <w:r>
-        <w:t xml:space="preserve">; Cook et al., </w:t>
-      </w:r>
-      <w:hyperlink w:anchor="ref-Cook2015">
-        <w:r>
-          <w:rPr>
-            <w:rStyle w:val="Hyperlink"/>
-          </w:rPr>
-          <w:t>2015</w:t>
-        </w:r>
-      </w:hyperlink>
-      <w:r>
-        <w:t xml:space="preserve">). An aspect of the environment I have neglected to consider is fire, shown to also contribute to predictions here in the Cape (Cramer &amp; Verboom, </w:t>
-      </w:r>
-      <w:hyperlink w:anchor="ref-Cramer2016">
-        <w:r>
-          <w:rPr>
-            <w:rStyle w:val="Hyperlink"/>
-          </w:rPr>
-          <w:t>2016</w:t>
-        </w:r>
-      </w:hyperlink>
-      <w:r>
-        <w:t>). Cardillo (</w:t>
-      </w:r>
-      <w:hyperlink w:anchor="ref-Cardillo2012">
-        <w:r>
-          <w:rPr>
-            <w:rStyle w:val="Hyperlink"/>
-          </w:rPr>
-          <w:t>2012</w:t>
-        </w:r>
-      </w:hyperlink>
-      <w:r>
-        <w:t>) have shown the structuring forces behind species co-occurrence patterns, and thus likely species richness,differ between species-pairs with different post-fire responses and those with similar post-fire responses.</w:t>
-      </w:r>
-    </w:p>
-    <w:p>
-      <w:pPr>
-        <w:pStyle w:val="BodyText"/>
-        <w:spacing w:line="360" w:lineRule="auto"/>
-      </w:pPr>
-      <w:r>
-        <w:t xml:space="preserve">Following from the understanding that functionally diverse assemblages, which are more likely to be more species rich, are likely to arise and/or occur in areas with diverse ecological pressures (Molina-Venegas et al., </w:t>
+        <w:t xml:space="preserve">(Molina-Venegas et al., </w:t>
       </w:r>
       <w:hyperlink w:anchor="ref-Molina-Venegas2015">
         <w:r>
@@ -5346,7 +5353,6 @@
         <w:spacing w:line="360" w:lineRule="auto"/>
       </w:pPr>
       <w:r>
-        <w:lastRenderedPageBreak/>
         <w:t xml:space="preserve">Summarily, we have demonstrated support for the generality of EH as a meaningful predictor of patterns of species richness and turnover in mediterranean-type ecosystems. In SWA and the Cape, high levels of are also likely the results of long-term landscape and climatic stability (Hopper, </w:t>
       </w:r>
       <w:hyperlink w:anchor="ref-Hopper1979">
@@ -6934,14 +6940,7 @@
                 <w:b/>
                 <w:bCs/>
               </w:rPr>
-              <w:t>HDS</w:t>
-            </w:r>
-            <w:r>
-              <w:rPr>
-                <w:b/>
-                <w:bCs/>
-              </w:rPr>
-              <w:t>-turnover</w:t>
+              <w:t>HDS-turnover</w:t>
             </w:r>
           </w:p>
         </w:tc>
@@ -7678,12 +7677,7 @@
         </m:r>
       </m:oMath>
       <w:r>
-        <w:t>; see text) of Cape versus SWA roughness values is shown f</w:t>
-      </w:r>
-      <w:bookmarkStart w:id="18" w:name="_GoBack"/>
-      <w:bookmarkEnd w:id="18"/>
-      <w:r>
-        <w:t xml:space="preserve">or all variables, grouped by broad categories of the environment, describing differences in the distributions of Cape and SWA roughness values. We used Mann-Whitney </w:t>
+        <w:t xml:space="preserve">; see text) of Cape versus SWA roughness values is shown for all variables, grouped by broad categories of the environment, describing differences in the distributions of Cape and SWA roughness values. We used Mann-Whitney </w:t>
       </w:r>
       <m:oMath>
         <m:r>
@@ -8128,7 +8122,12 @@
         <w:t>:</w:t>
       </w:r>
       <w:r>
-        <w:t xml:space="preserve"> Relative influence of environmental variables (including heterogeneity variables—prefixed with “R”) in boosted regression tree (BRT) model predictions in the Greater Cape Floristic Region (Cape, a–c) and the Southwest Australia Floristic Region (SWA, b–d) of vascular plant species richness at the (</w:t>
+        <w:t xml:space="preserve"> Relative influence of environmental variables (including heterogeneity variables—prefixed with “R”) in boosted regression tree (BRT) model predictions in the Greater Cape Floristic Region (Cape, a–c) and the</w:t>
+      </w:r>
+      <w:bookmarkStart w:id="18" w:name="_GoBack"/>
+      <w:bookmarkEnd w:id="18"/>
+      <w:r>
+        <w:t xml:space="preserve"> Southwest Australia Floristic Region (SWA, b–d) of vascular plant species richness at the (</w:t>
       </w:r>
       <w:proofErr w:type="spellStart"/>
       <w:r>
@@ -9516,6 +9515,7 @@
       <w:bookmarkStart w:id="31" w:name="ref-Cramer2016"/>
       <w:bookmarkEnd w:id="30"/>
       <w:r>
+        <w:lastRenderedPageBreak/>
         <w:t xml:space="preserve">Cramer, M.D. &amp; Verboom, G.A. (2016) Measures of biologically relevant environmental heterogeneity improve prediction of regional plant species richness. </w:t>
       </w:r>
       <w:r>
@@ -9536,7 +9536,6 @@
       <w:bookmarkStart w:id="32" w:name="ref-Cramer2014"/>
       <w:bookmarkEnd w:id="31"/>
       <w:r>
-        <w:lastRenderedPageBreak/>
         <w:t xml:space="preserve">Cramer, M.D., West, A.G., Power, S.C., Skelton, R., &amp; Stock, W.D. (2014) Plant ecophysiological diversity. </w:t>
       </w:r>
       <w:r>
@@ -9753,6 +9752,7 @@
       <w:bookmarkStart w:id="41" w:name="ref-Guerin2018"/>
       <w:bookmarkEnd w:id="40"/>
       <w:r>
+        <w:lastRenderedPageBreak/>
         <w:t xml:space="preserve">Guerin, G. et a. (2018) When macroecological transitions are a fiction of sampling: Comparing herbarium records to plot-based species inventory data. </w:t>
       </w:r>
       <w:r>
@@ -9802,7 +9802,6 @@
       <w:bookmarkStart w:id="43" w:name="ref-Hengl2017"/>
       <w:bookmarkEnd w:id="42"/>
       <w:r>
-        <w:lastRenderedPageBreak/>
         <w:t xml:space="preserve">Hengl, T., Mendes de Jesus, J., Heuvelink, G.B.M., Ruiperez Gonzalez, M., Kilibarda, M., Blagoti?, A., Shangguan, W., Wright, M.N., Geng, X., Bauer-Marschallinger, B., Guevara, M.A., Vargas, R., MacMillan, R.A., Batjes, N.H., Leenaars, J.G.B., Ribeiro, E., Wheeler, I., Mantel, S., &amp; Kempen, B. (2017) SoilGrids250m: Global gridded soil information based on machine learning. </w:t>
       </w:r>
       <w:r>
@@ -9999,6 +9998,7 @@
       <w:bookmarkStart w:id="51" w:name="ref-Lambers2010"/>
       <w:bookmarkEnd w:id="50"/>
       <w:r>
+        <w:lastRenderedPageBreak/>
         <w:t xml:space="preserve">Lambers, H., Brundrett, M.C., Raven, J.A., &amp; Hopper, S.D. (2010) Plant mineral nutrition in ancient landscapes: high plant species diversity on infertile soils is linked to functional diversity for nutritional strategies. </w:t>
       </w:r>
       <w:r>
@@ -10057,7 +10057,6 @@
       <w:bookmarkStart w:id="53" w:name="ref-Leroy2015"/>
       <w:bookmarkEnd w:id="52"/>
       <w:r>
-        <w:lastRenderedPageBreak/>
         <w:t xml:space="preserve">Leroy, B., Meynard, C.N., Bellard, C., &amp; Courchamp, F. (2015) Virtualspecies, an r package to generate virtual species distributions. </w:t>
       </w:r>
       <w:r>
@@ -10243,6 +10242,7 @@
       <w:bookmarkStart w:id="60" w:name="ref-Mucina2006"/>
       <w:bookmarkEnd w:id="59"/>
       <w:r>
+        <w:lastRenderedPageBreak/>
         <w:t xml:space="preserve">Mucina, L. &amp; Rutherford, M.C. (2006) </w:t>
       </w:r>
       <w:r>
@@ -10291,7 +10291,6 @@
       <w:bookmarkStart w:id="63" w:name="ref-Olson2001"/>
       <w:bookmarkEnd w:id="62"/>
       <w:r>
-        <w:lastRenderedPageBreak/>
         <w:t xml:space="preserve">Olson, D.M., Dinerstein, E., Wikramanayake, E.D., Burgess, N.D., Powell, G.V.N., Underwood, E.C., D’amico, J.A., Itoua, I., Strand, H.E., Morrison, J.C., &amp; Others (2001) Terrestrial Ecoregions of the World: A New Map of Life on Earth: A new global map of terrestrial ecoregions provides an innovative tool for conserving biodiversity. </w:t>
       </w:r>
       <w:r>
@@ -10477,6 +10476,7 @@
       <w:bookmarkStart w:id="70" w:name="ref-Verboom2017"/>
       <w:bookmarkEnd w:id="69"/>
       <w:r>
+        <w:lastRenderedPageBreak/>
         <w:t xml:space="preserve">Verboom, G.A., Stock, W.D., &amp; Cramer, M.D. (2017) Specialization to extremely low-nutrient soils limits the nutritional adaptability of plant lineages. </w:t>
       </w:r>
       <w:r>
@@ -11041,7 +11041,7 @@
       </w:pPr>
     </w:pPrDefault>
   </w:docDefaults>
-  <w:latentStyles w:defLockedState="0" w:defUIPriority="0" w:defSemiHidden="0" w:defUnhideWhenUsed="0" w:defQFormat="0" w:count="375">
+  <w:latentStyles w:defLockedState="0" w:defUIPriority="0" w:defSemiHidden="0" w:defUnhideWhenUsed="0" w:defQFormat="0" w:count="376">
     <w:lsdException w:name="heading 6" w:semiHidden="1" w:unhideWhenUsed="1"/>
     <w:lsdException w:name="index 3" w:semiHidden="1" w:unhideWhenUsed="1"/>
     <w:lsdException w:name="index 4" w:semiHidden="1" w:unhideWhenUsed="1"/>
@@ -11125,7 +11125,6 @@
     <w:lsdException w:name="HTML Sample" w:semiHidden="1" w:unhideWhenUsed="1"/>
     <w:lsdException w:name="HTML Typewriter" w:semiHidden="1" w:unhideWhenUsed="1"/>
     <w:lsdException w:name="HTML Variable" w:semiHidden="1" w:unhideWhenUsed="1"/>
-    <w:lsdException w:name="Normal Table" w:semiHidden="1" w:unhideWhenUsed="1"/>
     <w:lsdException w:name="annotation subject" w:semiHidden="1" w:unhideWhenUsed="1"/>
     <w:lsdException w:name="No List" w:semiHidden="1" w:unhideWhenUsed="1"/>
     <w:lsdException w:name="Outline List 1" w:semiHidden="1" w:unhideWhenUsed="1"/>
@@ -11172,9 +11171,7 @@
     <w:lsdException w:name="Table Subtle 2" w:semiHidden="1" w:unhideWhenUsed="1"/>
     <w:lsdException w:name="Table Web 1" w:semiHidden="1" w:unhideWhenUsed="1"/>
     <w:lsdException w:name="Table Web 2" w:semiHidden="1" w:unhideWhenUsed="1"/>
-    <w:lsdException w:name="Table Web 3" w:semiHidden="1" w:unhideWhenUsed="1"/>
     <w:lsdException w:name="Balloon Text" w:semiHidden="1" w:unhideWhenUsed="1"/>
-    <w:lsdException w:name="Table Theme" w:semiHidden="1" w:unhideWhenUsed="1"/>
     <w:lsdException w:name="Placeholder Text" w:semiHidden="1"/>
     <w:lsdException w:name="Light Shading"/>
     <w:lsdException w:name="Light List"/>
@@ -11195,7 +11192,6 @@
     <w:lsdException w:name="Light Grid Accent 1"/>
     <w:lsdException w:name="Medium Shading 1 Accent 1"/>
     <w:lsdException w:name="Medium Shading 2 Accent 1"/>
-    <w:lsdException w:name="Medium List 1 Accent 1"/>
     <w:lsdException w:name="Revision" w:semiHidden="1"/>
     <w:lsdException w:name="Medium List 2 Accent 1"/>
     <w:lsdException w:name="Medium Grid 1 Accent 1"/>
@@ -11274,7 +11270,6 @@
     <w:lsdException w:name="Dark List Accent 6"/>
     <w:lsdException w:name="Colorful Shading Accent 6"/>
     <w:lsdException w:name="Colorful List Accent 6"/>
-    <w:lsdException w:name="Colorful Grid Accent 6"/>
     <w:lsdException w:name="Bibliography" w:semiHidden="1" w:unhideWhenUsed="1"/>
     <w:lsdException w:name="TOC Heading" w:semiHidden="1" w:unhideWhenUsed="1"/>
     <w:lsdException w:name="Grid Table 4" w:uiPriority="49"/>
@@ -11376,6 +11371,7 @@
     <w:lsdException w:name="Smart Hyperlink" w:semiHidden="1" w:uiPriority="99" w:unhideWhenUsed="1"/>
     <w:lsdException w:name="Hashtag" w:semiHidden="1" w:uiPriority="99" w:unhideWhenUsed="1"/>
     <w:lsdException w:name="Unresolved Mention" w:semiHidden="1" w:uiPriority="99" w:unhideWhenUsed="1"/>
+    <w:lsdException w:name="Smart Link" w:semiHidden="1" w:uiPriority="99" w:unhideWhenUsed="1"/>
   </w:latentStyles>
   <w:style w:type="paragraph" w:default="1" w:styleId="Normal">
     <w:name w:val="Normal"/>

</xml_diff>